<commit_message>
Updated AFFARS GP on 4.21.20 @ 2:36pm
</commit_message>
<xml_diff>
--- a/AFFARS/SOURCE/5305.docx
+++ b/AFFARS/SOURCE/5305.docx
@@ -1,23 +1,19 @@
 
 <file path=word/document.xml><?xml version="1.0" encoding="utf-8"?>
-<w:document xmlns:wpc="http://schemas.microsoft.com/office/word/2010/wordprocessingCanvas" xmlns:cx="http://schemas.microsoft.com/office/drawing/2014/chartex" xmlns:cx1="http://schemas.microsoft.com/office/drawing/2015/9/8/chartex" xmlns:mc="http://schemas.openxmlformats.org/markup-compatibility/2006" xmlns:o="urn:schemas-microsoft-com:office:office" xmlns:r="http://schemas.openxmlformats.org/officeDocument/2006/relationships" xmlns:m="http://schemas.openxmlformats.org/officeDocument/2006/math" xmlns:v="urn:schemas-microsoft-com:vml" xmlns:wp14="http://schemas.microsoft.com/office/word/2010/wordprocessingDrawing" xmlns:wp="http://schemas.openxmlformats.org/drawingml/2006/wordprocessingDrawing" xmlns:w10="urn:schemas-microsoft-com:office:word" xmlns:w="http://schemas.openxmlformats.org/wordprocessingml/2006/main" xmlns:w14="http://schemas.microsoft.com/office/word/2010/wordml" xmlns:w15="http://schemas.microsoft.com/office/word/2012/wordml" xmlns:w16se="http://schemas.microsoft.com/office/word/2015/wordml/symex" xmlns:wpg="http://schemas.microsoft.com/office/word/2010/wordprocessingGroup" xmlns:wpi="http://schemas.microsoft.com/office/word/2010/wordprocessingInk" xmlns:wne="http://schemas.microsoft.com/office/word/2006/wordml" xmlns:wps="http://schemas.microsoft.com/office/word/2010/wordprocessingShape" mc:Ignorable="w14 w15 w16se wp14">
+<w:document xmlns:wpc="http://schemas.microsoft.com/office/word/2010/wordprocessingCanvas" xmlns:cx="http://schemas.microsoft.com/office/drawing/2014/chartex" xmlns:cx1="http://schemas.microsoft.com/office/drawing/2015/9/8/chartex" xmlns:cx2="http://schemas.microsoft.com/office/drawing/2015/10/21/chartex" xmlns:cx3="http://schemas.microsoft.com/office/drawing/2016/5/9/chartex" xmlns:cx4="http://schemas.microsoft.com/office/drawing/2016/5/10/chartex" xmlns:cx5="http://schemas.microsoft.com/office/drawing/2016/5/11/chartex" xmlns:cx6="http://schemas.microsoft.com/office/drawing/2016/5/12/chartex" xmlns:cx7="http://schemas.microsoft.com/office/drawing/2016/5/13/chartex" xmlns:cx8="http://schemas.microsoft.com/office/drawing/2016/5/14/chartex" xmlns:mc="http://schemas.openxmlformats.org/markup-compatibility/2006" xmlns:aink="http://schemas.microsoft.com/office/drawing/2016/ink" xmlns:am3d="http://schemas.microsoft.com/office/drawing/2017/model3d" xmlns:o="urn:schemas-microsoft-com:office:office" xmlns:r="http://schemas.openxmlformats.org/officeDocument/2006/relationships" xmlns:m="http://schemas.openxmlformats.org/officeDocument/2006/math" xmlns:v="urn:schemas-microsoft-com:vml" xmlns:wp14="http://schemas.microsoft.com/office/word/2010/wordprocessingDrawing" xmlns:wp="http://schemas.openxmlformats.org/drawingml/2006/wordprocessingDrawing" xmlns:w10="urn:schemas-microsoft-com:office:word" xmlns:w="http://schemas.openxmlformats.org/wordprocessingml/2006/main" xmlns:w14="http://schemas.microsoft.com/office/word/2010/wordml" xmlns:w15="http://schemas.microsoft.com/office/word/2012/wordml" xmlns:w16cid="http://schemas.microsoft.com/office/word/2016/wordml/cid" xmlns:w16se="http://schemas.microsoft.com/office/word/2015/wordml/symex" xmlns:wpg="http://schemas.microsoft.com/office/word/2010/wordprocessingGroup" xmlns:wpi="http://schemas.microsoft.com/office/word/2010/wordprocessingInk" xmlns:wne="http://schemas.microsoft.com/office/word/2006/wordml" xmlns:wps="http://schemas.microsoft.com/office/word/2010/wordprocessingShape" mc:Ignorable="w14 w15 w16se w16cid wp14">
   <w:background w:color="FFFFFF"/>
   <w:body>
     <w:p>
       <w:pPr>
-        <w:pStyle w:val="Heading7"/>
+        <w:pStyle w:val="Heading1"/>
+        <w:spacing w:before="240"/>
       </w:pPr>
       <w:bookmarkStart w:id="0" w:name="_Toc345320691"/>
       <w:bookmarkStart w:id="1" w:name="_Toc350245938"/>
       <w:bookmarkStart w:id="2" w:name="_Toc351647963"/>
       <w:bookmarkStart w:id="3" w:name="_Toc421333910"/>
-      <w:bookmarkStart w:id="4" w:name="_GoBack"/>
-      <w:bookmarkEnd w:id="4"/>
-      <w:r>
-        <w:t>PART 5305</w:t>
-      </w:r>
-      <w:r>
-        <w:t xml:space="preserve"> - </w:t>
+      <w:r>
+        <w:t xml:space="preserve">PART 5305 - </w:t>
       </w:r>
       <w:r>
         <w:br/>
@@ -26,109 +22,328 @@
     </w:p>
     <w:p>
       <w:pPr>
-        <w:spacing w:after="0"/>
+        <w:pStyle w:val="Heading1"/>
+        <w:spacing w:before="240"/>
       </w:pPr>
     </w:p>
     <w:p>
       <w:pPr>
-        <w:spacing w:after="0"/>
+        <w:pStyle w:val="Heading1"/>
+        <w:spacing w:before="240"/>
+      </w:pPr>
+    </w:p>
+    <w:p>
+      <w:pPr>
         <w:jc w:val="center"/>
       </w:pPr>
       <w:r>
         <w:rPr>
-          <w:iCs/>
-        </w:rPr>
-        <w:t>[</w:t>
-      </w:r>
-      <w:r>
-        <w:rPr>
-          <w:i/>
-          <w:iCs/>
-        </w:rPr>
-        <w:t>2019 Edition</w:t>
-      </w:r>
-      <w:r>
-        <w:rPr>
-          <w:iCs/>
-        </w:rPr>
-        <w:t>]</w:t>
-      </w:r>
-    </w:p>
-    <w:p>
-      <w:pPr>
-        <w:spacing w:after="0"/>
-      </w:pPr>
-    </w:p>
-    <w:p>
-      <w:pPr>
-        <w:spacing w:after="0"/>
-      </w:pPr>
+          <w:b/>
+        </w:rPr>
+        <w:t>Table of Contents</w:t>
+      </w:r>
     </w:p>
     <w:p>
       <w:pPr>
         <w:pStyle w:val="Heading1"/>
-        <w:spacing w:before="0" w:after="0"/>
-        <w:rPr>
-          <w:bCs/>
+        <w:spacing w:before="240"/>
+      </w:pPr>
+    </w:p>
+    <w:p>
+      <w:pPr>
+        <w:pStyle w:val="TOC2"/>
+        <w:rPr>
+          <w:rFonts w:asciiTheme="minorHAnsi" w:eastAsiaTheme="minorEastAsia" w:hAnsiTheme="minorHAnsi" w:cstheme="minorBidi"/>
+          <w:b w:val="0"/>
           <w:caps w:val="0"/>
-          <w:kern w:val="0"/>
+          <w:noProof/>
+          <w:color w:val="auto"/>
+          <w:sz w:val="22"/>
+          <w:szCs w:val="22"/>
         </w:rPr>
       </w:pPr>
-      <w:bookmarkStart w:id="5" w:name="_Toc351647964"/>
-      <w:bookmarkStart w:id="6" w:name="_Toc421333911"/>
+      <w:r>
+        <w:rPr>
+          <w:caps w:val="0"/>
+        </w:rPr>
+        <w:fldChar w:fldCharType="begin"/>
+      </w:r>
+      <w:r>
+        <w:rPr>
+          <w:caps w:val="0"/>
+        </w:rPr>
+        <w:instrText xml:space="preserve"> TOC \o "2-4" \n \h \t "myStyle, yourStyle" </w:instrText>
+      </w:r>
+      <w:r>
+        <w:rPr>
+          <w:caps w:val="0"/>
+        </w:rPr>
+        <w:fldChar w:fldCharType="separate"/>
+      </w:r>
+      <w:hyperlink w:anchor="_Toc38364628" w:history="1">
+        <w:r>
+          <w:rPr>
+            <w:rStyle w:val="Hyperlink"/>
+            <w:bCs/>
+            <w:noProof/>
+          </w:rPr>
+          <w:t>SUBPART 5305.2 — SYNOPSES OF PROPOSED CONTRACT ACTIONS</w:t>
+        </w:r>
+      </w:hyperlink>
+    </w:p>
+    <w:p>
+      <w:pPr>
+        <w:pStyle w:val="TOC3"/>
+        <w:rPr>
+          <w:rFonts w:asciiTheme="minorHAnsi" w:eastAsiaTheme="minorEastAsia" w:hAnsiTheme="minorHAnsi" w:cstheme="minorBidi"/>
+          <w:noProof/>
+          <w:color w:val="auto"/>
+          <w:sz w:val="22"/>
+          <w:szCs w:val="22"/>
+        </w:rPr>
+      </w:pPr>
+      <w:hyperlink w:anchor="_Toc38364629" w:history="1">
+        <w:r>
+          <w:rPr>
+            <w:rStyle w:val="Hyperlink"/>
+            <w:noProof/>
+          </w:rPr>
+          <w:t>5305.201   General</w:t>
+        </w:r>
+      </w:hyperlink>
+    </w:p>
+    <w:p>
+      <w:pPr>
+        <w:pStyle w:val="TOC3"/>
+        <w:rPr>
+          <w:rFonts w:asciiTheme="minorHAnsi" w:eastAsiaTheme="minorEastAsia" w:hAnsiTheme="minorHAnsi" w:cstheme="minorBidi"/>
+          <w:noProof/>
+          <w:color w:val="auto"/>
+          <w:sz w:val="22"/>
+          <w:szCs w:val="22"/>
+        </w:rPr>
+      </w:pPr>
+      <w:hyperlink w:anchor="_Toc38364630" w:history="1">
+        <w:r>
+          <w:rPr>
+            <w:rStyle w:val="Hyperlink"/>
+            <w:noProof/>
+          </w:rPr>
+          <w:t>5305.202   Exceptions</w:t>
+        </w:r>
+      </w:hyperlink>
+    </w:p>
+    <w:p>
+      <w:pPr>
+        <w:pStyle w:val="TOC3"/>
+        <w:rPr>
+          <w:rFonts w:asciiTheme="minorHAnsi" w:eastAsiaTheme="minorEastAsia" w:hAnsiTheme="minorHAnsi" w:cstheme="minorBidi"/>
+          <w:noProof/>
+          <w:color w:val="auto"/>
+          <w:sz w:val="22"/>
+          <w:szCs w:val="22"/>
+        </w:rPr>
+      </w:pPr>
+      <w:hyperlink w:anchor="_Toc38364631" w:history="1">
+        <w:r>
+          <w:rPr>
+            <w:rStyle w:val="Hyperlink"/>
+            <w:bCs/>
+            <w:noProof/>
+          </w:rPr>
+          <w:t>5305.204   Presolicitation Notices</w:t>
+        </w:r>
+      </w:hyperlink>
+    </w:p>
+    <w:p>
+      <w:pPr>
+        <w:pStyle w:val="TOC3"/>
+        <w:rPr>
+          <w:rFonts w:asciiTheme="minorHAnsi" w:eastAsiaTheme="minorEastAsia" w:hAnsiTheme="minorHAnsi" w:cstheme="minorBidi"/>
+          <w:noProof/>
+          <w:color w:val="auto"/>
+          <w:sz w:val="22"/>
+          <w:szCs w:val="22"/>
+        </w:rPr>
+      </w:pPr>
+      <w:hyperlink w:anchor="_Toc38364632" w:history="1">
+        <w:r>
+          <w:rPr>
+            <w:rStyle w:val="Hyperlink"/>
+            <w:bCs/>
+            <w:noProof/>
+          </w:rPr>
+          <w:t>5305.207   Preparation and Transmittal of Synopses</w:t>
+        </w:r>
+      </w:hyperlink>
+    </w:p>
+    <w:p>
+      <w:pPr>
+        <w:pStyle w:val="TOC2"/>
+        <w:rPr>
+          <w:rFonts w:asciiTheme="minorHAnsi" w:eastAsiaTheme="minorEastAsia" w:hAnsiTheme="minorHAnsi" w:cstheme="minorBidi"/>
+          <w:b w:val="0"/>
+          <w:caps w:val="0"/>
+          <w:noProof/>
+          <w:color w:val="auto"/>
+          <w:sz w:val="22"/>
+          <w:szCs w:val="22"/>
+        </w:rPr>
+      </w:pPr>
+      <w:hyperlink w:anchor="_Toc38364633" w:history="1">
+        <w:r>
+          <w:rPr>
+            <w:rStyle w:val="Hyperlink"/>
+            <w:noProof/>
+          </w:rPr>
+          <w:t>SUBPART 5305.3 — SYNOPSES OF CONTRACT AWARDS</w:t>
+        </w:r>
+      </w:hyperlink>
+    </w:p>
+    <w:p>
+      <w:pPr>
+        <w:pStyle w:val="TOC3"/>
+        <w:rPr>
+          <w:rFonts w:asciiTheme="minorHAnsi" w:eastAsiaTheme="minorEastAsia" w:hAnsiTheme="minorHAnsi" w:cstheme="minorBidi"/>
+          <w:noProof/>
+          <w:color w:val="auto"/>
+          <w:sz w:val="22"/>
+          <w:szCs w:val="22"/>
+        </w:rPr>
+      </w:pPr>
+      <w:hyperlink w:anchor="_Toc38364634" w:history="1">
+        <w:r>
+          <w:rPr>
+            <w:rStyle w:val="Hyperlink"/>
+            <w:noProof/>
+          </w:rPr>
+          <w:t>5305.303   Announcement of Contract Awards</w:t>
+        </w:r>
+      </w:hyperlink>
+    </w:p>
+    <w:p>
+      <w:pPr>
+        <w:pStyle w:val="TOC2"/>
+        <w:rPr>
+          <w:rFonts w:asciiTheme="minorHAnsi" w:eastAsiaTheme="minorEastAsia" w:hAnsiTheme="minorHAnsi" w:cstheme="minorBidi"/>
+          <w:b w:val="0"/>
+          <w:caps w:val="0"/>
+          <w:noProof/>
+          <w:color w:val="auto"/>
+          <w:sz w:val="22"/>
+          <w:szCs w:val="22"/>
+        </w:rPr>
+      </w:pPr>
+      <w:hyperlink w:anchor="_Toc38364635" w:history="1">
+        <w:r>
+          <w:rPr>
+            <w:rStyle w:val="Hyperlink"/>
+            <w:noProof/>
+          </w:rPr>
+          <w:t>SUBPART 5305.5 — PAID ADVERTISEMENTS</w:t>
+        </w:r>
+      </w:hyperlink>
+    </w:p>
+    <w:p>
+      <w:pPr>
+        <w:pStyle w:val="TOC3"/>
+        <w:rPr>
+          <w:rFonts w:asciiTheme="minorHAnsi" w:eastAsiaTheme="minorEastAsia" w:hAnsiTheme="minorHAnsi" w:cstheme="minorBidi"/>
+          <w:noProof/>
+          <w:color w:val="auto"/>
+          <w:sz w:val="22"/>
+          <w:szCs w:val="22"/>
+        </w:rPr>
+      </w:pPr>
+      <w:hyperlink w:anchor="_Toc38364636" w:history="1">
+        <w:r>
+          <w:rPr>
+            <w:rStyle w:val="Hyperlink"/>
+            <w:noProof/>
+          </w:rPr>
+          <w:t>5305.502   Authority</w:t>
+        </w:r>
+      </w:hyperlink>
+    </w:p>
+    <w:p>
+      <w:pPr>
+        <w:pStyle w:val="Heading1"/>
+        <w:spacing w:before="240"/>
+      </w:pPr>
+      <w:r>
+        <w:rPr>
+          <w:caps/>
+          <w:color w:val="000000"/>
+          <w:sz w:val="24"/>
+        </w:rPr>
+        <w:fldChar w:fldCharType="end"/>
+      </w:r>
+    </w:p>
+    <w:p/>
+    <w:p>
+      <w:pPr>
+        <w:pStyle w:val="edition"/>
+        <w:jc w:val="center"/>
+      </w:pPr>
+      <w:r>
+        <w:rPr>
+          <w:iCs/>
+        </w:rPr>
+        <w:t>[</w:t>
+      </w:r>
+      <w:r>
+        <w:rPr>
+          <w:iCs/>
+        </w:rPr>
+        <w:t>2019 Edition</w:t>
+      </w:r>
+      <w:r>
+        <w:rPr>
+          <w:iCs/>
+        </w:rPr>
+        <w:t>]</w:t>
+      </w:r>
+    </w:p>
+    <w:p>
+      <w:bookmarkStart w:id="4" w:name="_Toc351647964"/>
+      <w:bookmarkStart w:id="5" w:name="_Toc421333911"/>
       <w:bookmarkEnd w:id="0"/>
       <w:bookmarkEnd w:id="1"/>
       <w:bookmarkEnd w:id="2"/>
       <w:bookmarkEnd w:id="3"/>
+    </w:p>
+    <w:p>
+      <w:pPr>
+        <w:pStyle w:val="Heading2"/>
+      </w:pPr>
+      <w:bookmarkStart w:id="6" w:name="_Toc38286869"/>
+      <w:bookmarkStart w:id="7" w:name="_Toc38364628"/>
       <w:r>
         <w:rPr>
           <w:bCs/>
-          <w:caps w:val="0"/>
-          <w:kern w:val="0"/>
         </w:rPr>
         <w:t>SUBPART 5305.2 — SYNOPSES OF PROPOSED CONTRACT ACTIONS</w:t>
       </w:r>
+      <w:bookmarkEnd w:id="4"/>
       <w:bookmarkEnd w:id="5"/>
       <w:bookmarkEnd w:id="6"/>
-    </w:p>
+      <w:bookmarkEnd w:id="7"/>
+    </w:p>
+    <w:p/>
     <w:p>
       <w:pPr>
-        <w:pStyle w:val="TOC1"/>
-        <w:tabs>
-          <w:tab w:val="clear" w:pos="10080"/>
-        </w:tabs>
-        <w:spacing w:before="0" w:after="0"/>
-        <w:jc w:val="left"/>
-        <w:rPr>
-          <w:b w:val="0"/>
-          <w:bCs/>
-          <w:caps w:val="0"/>
-        </w:rPr>
+        <w:pStyle w:val="Heading3"/>
       </w:pPr>
-    </w:p>
-    <w:p>
-      <w:pPr>
-        <w:spacing w:after="0"/>
-        <w:rPr>
-          <w:b/>
-        </w:rPr>
-      </w:pPr>
-      <w:r>
-        <w:rPr>
-          <w:b/>
-        </w:rPr>
+      <w:bookmarkStart w:id="8" w:name="_Toc38286870"/>
+      <w:bookmarkStart w:id="9" w:name="_Toc38364629"/>
+      <w:r>
         <w:t>5305.201   General</w:t>
       </w:r>
-    </w:p>
-    <w:p>
-      <w:pPr>
-        <w:spacing w:after="0"/>
-      </w:pPr>
-    </w:p>
-    <w:p>
-      <w:pPr>
-        <w:spacing w:after="0"/>
-      </w:pPr>
+      <w:bookmarkEnd w:id="8"/>
+      <w:bookmarkEnd w:id="9"/>
+    </w:p>
+    <w:p/>
+    <w:p>
       <w:r>
         <w:t xml:space="preserve">See </w:t>
       </w:r>
@@ -150,47 +365,23 @@
         <w:t>.</w:t>
       </w:r>
     </w:p>
+    <w:p/>
     <w:p>
       <w:pPr>
-        <w:spacing w:after="0"/>
-        <w:rPr>
-          <w:b/>
-        </w:rPr>
+        <w:pStyle w:val="Heading3"/>
       </w:pPr>
-    </w:p>
+      <w:bookmarkStart w:id="10" w:name="_Toc38286871"/>
+      <w:bookmarkStart w:id="11" w:name="_Toc38364630"/>
+      <w:r>
+        <w:t>5305.202   Exceptions</w:t>
+      </w:r>
+      <w:bookmarkEnd w:id="10"/>
+      <w:bookmarkEnd w:id="11"/>
+    </w:p>
+    <w:p/>
     <w:p>
       <w:pPr>
-        <w:spacing w:after="0"/>
-        <w:rPr>
-          <w:b/>
-        </w:rPr>
-      </w:pPr>
-      <w:r>
-        <w:rPr>
-          <w:b/>
-        </w:rPr>
-        <w:t>5305.202   Exceptions</w:t>
-      </w:r>
-    </w:p>
-    <w:p>
-      <w:pPr>
-        <w:pStyle w:val="TOC2"/>
-        <w:pBdr>
-          <w:bottom w:val="none" w:sz="0" w:space="0" w:color="auto"/>
-        </w:pBdr>
-        <w:tabs>
-          <w:tab w:val="clear" w:pos="10080"/>
-        </w:tabs>
-        <w:spacing w:before="0" w:after="0"/>
-        <w:rPr>
-          <w:b w:val="0"/>
-          <w:caps w:val="0"/>
-        </w:rPr>
-      </w:pPr>
-    </w:p>
-    <w:p>
-      <w:pPr>
-        <w:spacing w:after="0"/>
+        <w:pStyle w:val="List1"/>
       </w:pPr>
       <w:r>
         <w:t xml:space="preserve">(b) The contracting officer </w:t>
@@ -231,50 +422,63 @@
         <w:t xml:space="preserve">must </w:t>
       </w:r>
       <w:r>
-        <w:t>state why the notice is not appropriate or reasonable and identify alternative actions to optimize opportunities for small business participation.</w:t>
+        <w:t>state why the notice is not appropriate or reasonable and identify alternative actions to optimize opportunities for small business participation</w:t>
+      </w:r>
+      <w:proofErr w:type="gramStart"/>
+      <w:r>
+        <w:t>.</w:t>
       </w:r>
       <w:r>
         <w:t xml:space="preserve">  </w:t>
       </w:r>
+      <w:proofErr w:type="gramEnd"/>
+    </w:p>
+    <w:p>
+      <w:bookmarkStart w:id="12" w:name="_Toc351647967"/>
+      <w:bookmarkStart w:id="13" w:name="_Toc421333915"/>
     </w:p>
     <w:p>
       <w:pPr>
-        <w:spacing w:after="0"/>
+        <w:pStyle w:val="Heading3"/>
       </w:pPr>
-    </w:p>
-    <w:p>
-      <w:pPr>
-        <w:spacing w:after="0"/>
-      </w:pPr>
-      <w:bookmarkStart w:id="7" w:name="_Toc351647967"/>
-      <w:bookmarkStart w:id="8" w:name="_Toc421333915"/>
-      <w:r>
-        <w:rPr>
-          <w:b/>
+      <w:bookmarkStart w:id="14" w:name="_Toc38286872"/>
+      <w:bookmarkStart w:id="15" w:name="_Toc38364631"/>
+      <w:r>
+        <w:rPr>
           <w:bCs/>
         </w:rPr>
         <w:t xml:space="preserve">5305.204 </w:t>
       </w:r>
       <w:r>
         <w:rPr>
-          <w:b/>
           <w:bCs/>
         </w:rPr>
         <w:t xml:space="preserve"> </w:t>
       </w:r>
       <w:r>
         <w:rPr>
-          <w:b/>
           <w:bCs/>
         </w:rPr>
-        <w:t xml:space="preserve"> Presolicitation Notices</w:t>
-      </w:r>
-    </w:p>
-    <w:p>
-      <w:pPr>
-        <w:spacing w:after="0"/>
-      </w:pPr>
-    </w:p>
+        <w:t xml:space="preserve"> </w:t>
+      </w:r>
+      <w:proofErr w:type="spellStart"/>
+      <w:r>
+        <w:rPr>
+          <w:bCs/>
+        </w:rPr>
+        <w:t>Presolicitation</w:t>
+      </w:r>
+      <w:proofErr w:type="spellEnd"/>
+      <w:r>
+        <w:rPr>
+          <w:bCs/>
+        </w:rPr>
+        <w:t xml:space="preserve"> Notices</w:t>
+      </w:r>
+      <w:bookmarkEnd w:id="14"/>
+      <w:bookmarkEnd w:id="15"/>
+    </w:p>
+    <w:p/>
     <w:p>
       <w:pPr>
         <w:spacing w:after="0"/>
@@ -309,32 +513,24 @@
         <w:t>.</w:t>
       </w:r>
     </w:p>
+    <w:p/>
     <w:p>
       <w:pPr>
-        <w:spacing w:after="0"/>
+        <w:pStyle w:val="Heading3"/>
       </w:pPr>
-    </w:p>
-    <w:p>
-      <w:pPr>
-        <w:spacing w:after="0"/>
-      </w:pPr>
-      <w:r>
-        <w:rPr>
-          <w:b/>
+      <w:bookmarkStart w:id="16" w:name="_Toc38286873"/>
+      <w:bookmarkStart w:id="17" w:name="_Toc38364632"/>
+      <w:r>
+        <w:rPr>
           <w:bCs/>
         </w:rPr>
         <w:t>5305.207   Preparation and Transmittal of Synopses</w:t>
       </w:r>
-    </w:p>
-    <w:p>
-      <w:pPr>
-        <w:spacing w:after="0"/>
-      </w:pPr>
-    </w:p>
-    <w:p>
-      <w:pPr>
-        <w:spacing w:after="0"/>
-      </w:pPr>
+      <w:bookmarkEnd w:id="16"/>
+      <w:bookmarkEnd w:id="17"/>
+    </w:p>
+    <w:p/>
+    <w:p>
       <w:r>
         <w:t xml:space="preserve">See </w:t>
       </w:r>
@@ -362,123 +558,67 @@
         <w:t>.</w:t>
       </w:r>
     </w:p>
+    <w:p/>
     <w:p>
       <w:pPr>
-        <w:spacing w:after="0"/>
+        <w:pStyle w:val="Heading2"/>
       </w:pPr>
+      <w:bookmarkStart w:id="18" w:name="_Toc38286874"/>
+      <w:bookmarkStart w:id="19" w:name="_Toc38364633"/>
+      <w:r>
+        <w:t>SUBPART 5305.3 — SYNOPSES OF CONTRACT AWARDS</w:t>
+      </w:r>
+      <w:bookmarkEnd w:id="12"/>
+      <w:bookmarkEnd w:id="13"/>
+      <w:bookmarkEnd w:id="18"/>
+      <w:bookmarkEnd w:id="19"/>
+    </w:p>
+    <w:p>
+      <w:bookmarkStart w:id="20" w:name="_Toc351647968"/>
+      <w:bookmarkStart w:id="21" w:name="_Toc421333916"/>
     </w:p>
     <w:p>
       <w:pPr>
-        <w:spacing w:after="0"/>
+        <w:pStyle w:val="Heading3"/>
       </w:pPr>
-    </w:p>
+      <w:bookmarkStart w:id="22" w:name="_Toc38286875"/>
+      <w:bookmarkStart w:id="23" w:name="_Toc38364634"/>
+      <w:r>
+        <w:t xml:space="preserve">5305.303  </w:t>
+      </w:r>
+      <w:r>
+        <w:t xml:space="preserve"> </w:t>
+      </w:r>
+      <w:r>
+        <w:t xml:space="preserve">Announcement of </w:t>
+      </w:r>
+      <w:r>
+        <w:t>C</w:t>
+      </w:r>
+      <w:r>
+        <w:t xml:space="preserve">ontract </w:t>
+      </w:r>
+      <w:r>
+        <w:t>A</w:t>
+      </w:r>
+      <w:r>
+        <w:t>wards</w:t>
+      </w:r>
+      <w:bookmarkEnd w:id="20"/>
+      <w:bookmarkEnd w:id="21"/>
+      <w:bookmarkEnd w:id="22"/>
+      <w:bookmarkEnd w:id="23"/>
+      <w:r>
+        <w:t xml:space="preserve"> </w:t>
+      </w:r>
+      <w:r>
+        <w:t xml:space="preserve"> </w:t>
+      </w:r>
+    </w:p>
+    <w:p/>
     <w:p>
       <w:pPr>
-        <w:spacing w:after="0"/>
-        <w:jc w:val="center"/>
-        <w:rPr>
-          <w:b/>
-        </w:rPr>
-      </w:pPr>
-      <w:r>
-        <w:rPr>
-          <w:b/>
-        </w:rPr>
-        <w:t>SUBPART 5305.3 — SYNOPSES OF CONTRACT AWARDS</w:t>
-      </w:r>
-      <w:bookmarkEnd w:id="7"/>
-      <w:bookmarkEnd w:id="8"/>
-    </w:p>
-    <w:p>
-      <w:pPr>
-        <w:pStyle w:val="TOC2"/>
-        <w:pBdr>
-          <w:bottom w:val="none" w:sz="0" w:space="0" w:color="auto"/>
-        </w:pBdr>
-        <w:tabs>
-          <w:tab w:val="clear" w:pos="10080"/>
-        </w:tabs>
-        <w:spacing w:before="0" w:after="0"/>
-        <w:rPr>
-          <w:b w:val="0"/>
-          <w:caps w:val="0"/>
-        </w:rPr>
-      </w:pPr>
-    </w:p>
-    <w:p>
-      <w:pPr>
-        <w:spacing w:after="0"/>
-        <w:rPr>
-          <w:b/>
-        </w:rPr>
-      </w:pPr>
-      <w:bookmarkStart w:id="9" w:name="_Toc351647968"/>
-      <w:bookmarkStart w:id="10" w:name="_Toc421333916"/>
-      <w:r>
-        <w:rPr>
-          <w:b/>
-        </w:rPr>
-        <w:t xml:space="preserve">5305.303  </w:t>
-      </w:r>
-      <w:r>
-        <w:rPr>
-          <w:b/>
-        </w:rPr>
-        <w:t xml:space="preserve"> </w:t>
-      </w:r>
-      <w:r>
-        <w:rPr>
-          <w:b/>
-        </w:rPr>
-        <w:t xml:space="preserve">Announcement of </w:t>
-      </w:r>
-      <w:r>
-        <w:rPr>
-          <w:b/>
-        </w:rPr>
-        <w:t>C</w:t>
-      </w:r>
-      <w:r>
-        <w:rPr>
-          <w:b/>
-        </w:rPr>
-        <w:t xml:space="preserve">ontract </w:t>
-      </w:r>
-      <w:r>
-        <w:rPr>
-          <w:b/>
-        </w:rPr>
-        <w:t>A</w:t>
-      </w:r>
-      <w:r>
-        <w:rPr>
-          <w:b/>
-        </w:rPr>
-        <w:t>wards</w:t>
-      </w:r>
-      <w:bookmarkEnd w:id="9"/>
-      <w:bookmarkEnd w:id="10"/>
-      <w:r>
-        <w:rPr>
-          <w:b/>
-        </w:rPr>
-        <w:t xml:space="preserve"> </w:t>
-      </w:r>
-      <w:r>
-        <w:rPr>
-          <w:b/>
-        </w:rPr>
-        <w:t xml:space="preserve"> </w:t>
-      </w:r>
-    </w:p>
-    <w:p>
-      <w:pPr>
-        <w:spacing w:after="0"/>
-      </w:pPr>
-    </w:p>
-    <w:p>
-      <w:pPr>
-        <w:spacing w:after="0"/>
+        <w:pStyle w:val="List1"/>
       </w:pPr>
       <w:r>
         <w:t xml:space="preserve">(a) </w:t>
@@ -488,10 +628,22 @@
           <w:i/>
           <w:iCs/>
         </w:rPr>
-        <w:t>Public Announcement.</w:t>
-      </w:r>
-      <w:r>
-        <w:t xml:space="preserve">  Information</w:t>
+        <w:t>Public Announcement</w:t>
+      </w:r>
+      <w:proofErr w:type="gramStart"/>
+      <w:r>
+        <w:rPr>
+          <w:i/>
+          <w:iCs/>
+        </w:rPr>
+        <w:t>.</w:t>
+      </w:r>
+      <w:r>
+        <w:t xml:space="preserve">  </w:t>
+      </w:r>
+      <w:proofErr w:type="gramEnd"/>
+      <w:r>
+        <w:t>Information</w:t>
       </w:r>
       <w:r>
         <w:t xml:space="preserve"> </w:t>
@@ -530,60 +682,32 @@
       </w:r>
     </w:p>
     <w:p>
+      <w:bookmarkStart w:id="24" w:name="_Toc351647973"/>
+      <w:bookmarkStart w:id="25" w:name="_Toc421333921"/>
+    </w:p>
+    <w:p>
       <w:pPr>
-        <w:spacing w:after="0"/>
+        <w:pStyle w:val="List3"/>
       </w:pPr>
-    </w:p>
-    <w:p>
-      <w:pPr>
-        <w:spacing w:after="0"/>
-        <w:ind w:firstLine="360"/>
-        <w:rPr>
-          <w:color w:val="auto"/>
-        </w:rPr>
-      </w:pPr>
-      <w:bookmarkStart w:id="11" w:name="_Toc351647973"/>
-      <w:bookmarkStart w:id="12" w:name="_Toc421333921"/>
-      <w:r>
-        <w:rPr>
-          <w:color w:val="auto"/>
-        </w:rPr>
+      <w:r>
         <w:t xml:space="preserve">(ii) The contracting officer </w:t>
       </w:r>
       <w:r>
-        <w:rPr>
-          <w:color w:val="auto"/>
-        </w:rPr>
         <w:t xml:space="preserve">must </w:t>
       </w:r>
       <w:r>
-        <w:rPr>
-          <w:color w:val="auto"/>
-        </w:rPr>
         <w:t xml:space="preserve">submit </w:t>
       </w:r>
       <w:r>
-        <w:rPr>
-          <w:color w:val="auto"/>
-        </w:rPr>
         <w:t>all</w:t>
       </w:r>
       <w:r>
-        <w:rPr>
-          <w:color w:val="auto"/>
-        </w:rPr>
         <w:t xml:space="preserve"> 1279 report</w:t>
       </w:r>
       <w:r>
-        <w:rPr>
-          <w:color w:val="auto"/>
-        </w:rPr>
         <w:t>s</w:t>
       </w:r>
       <w:r>
-        <w:rPr>
-          <w:color w:val="auto"/>
-        </w:rPr>
         <w:t xml:space="preserve"> to </w:t>
       </w:r>
       <w:hyperlink r:id="rId14" w:history="1">
@@ -603,45 +727,35 @@
         <w:t xml:space="preserve"> </w:t>
       </w:r>
       <w:r>
-        <w:rPr>
-          <w:color w:val="auto"/>
-        </w:rPr>
         <w:t>by close of business three workdays before the date of the proposed contract award</w:t>
       </w:r>
       <w:r>
-        <w:rPr>
-          <w:color w:val="auto"/>
-        </w:rPr>
         <w:t>.</w:t>
       </w:r>
       <w:r>
-        <w:rPr>
-          <w:color w:val="auto"/>
-        </w:rPr>
         <w:t xml:space="preserve"> </w:t>
       </w:r>
       <w:r>
-        <w:rPr>
-          <w:color w:val="auto"/>
-        </w:rPr>
         <w:t xml:space="preserve"> </w:t>
       </w:r>
       <w:r>
         <w:rPr>
           <w:lang w:val="en"/>
         </w:rPr>
-        <w:t xml:space="preserve">SAF/LLP may shorten the three-day advance notification requirement if requested by the contracting officer.  </w:t>
-      </w:r>
-      <w:r>
-        <w:rPr>
-          <w:color w:val="auto"/>
-        </w:rPr>
+        <w:t>SAF/LLP may shorten the three-day advance notification requirement if requested by the contracting officer</w:t>
+      </w:r>
+      <w:proofErr w:type="gramStart"/>
+      <w:r>
+        <w:rPr>
+          <w:lang w:val="en"/>
+        </w:rPr>
+        <w:t xml:space="preserve">.  </w:t>
+      </w:r>
+      <w:proofErr w:type="gramEnd"/>
+      <w:r>
         <w:t>F</w:t>
       </w:r>
       <w:r>
-        <w:rPr>
-          <w:color w:val="auto"/>
-        </w:rPr>
         <w:t>or</w:t>
       </w:r>
       <w:r>
@@ -690,22 +804,13 @@
         </w:r>
       </w:hyperlink>
       <w:r>
-        <w:rPr>
-          <w:color w:val="auto"/>
-        </w:rPr>
         <w:t xml:space="preserve">.  </w:t>
       </w:r>
       <w:r>
-        <w:rPr>
-          <w:color w:val="auto"/>
-        </w:rPr>
         <w:t xml:space="preserve"> </w:t>
       </w:r>
       <w:hyperlink w:history="1"/>
       <w:r>
-        <w:rPr>
-          <w:color w:val="auto"/>
-        </w:rPr>
         <w:t xml:space="preserve">Follow </w:t>
       </w:r>
       <w:hyperlink r:id="rId16" w:history="1">
@@ -717,27 +822,11 @@
         </w:r>
       </w:hyperlink>
       <w:r>
-        <w:rPr>
-          <w:color w:val="auto"/>
-        </w:rPr>
         <w:t xml:space="preserve"> to prepare 1279 reports.</w:t>
       </w:r>
     </w:p>
-    <w:p>
-      <w:pPr>
-        <w:spacing w:after="0"/>
-        <w:rPr>
-          <w:color w:val="auto"/>
-        </w:rPr>
-      </w:pPr>
-    </w:p>
-    <w:p>
-      <w:pPr>
-        <w:spacing w:after="0"/>
-        <w:rPr>
-          <w:color w:val="auto"/>
-        </w:rPr>
-      </w:pPr>
+    <w:p/>
+    <w:p>
       <w:r>
         <w:rPr>
           <w:color w:val="auto"/>
@@ -759,110 +848,51 @@
         <w:t>.</w:t>
       </w:r>
     </w:p>
+    <w:p/>
     <w:p>
       <w:pPr>
-        <w:spacing w:after="0"/>
-        <w:rPr>
-          <w:color w:val="auto"/>
-        </w:rPr>
+        <w:pStyle w:val="Heading2"/>
       </w:pPr>
+      <w:bookmarkStart w:id="26" w:name="_Toc38286876"/>
+      <w:bookmarkStart w:id="27" w:name="_Toc38364635"/>
+      <w:r>
+        <w:lastRenderedPageBreak/>
+        <w:t>SUBPART 5305.5 — PAID ADVERTISEMENTS</w:t>
+      </w:r>
+      <w:bookmarkEnd w:id="24"/>
+      <w:bookmarkEnd w:id="25"/>
+      <w:bookmarkEnd w:id="26"/>
+      <w:bookmarkEnd w:id="27"/>
+    </w:p>
+    <w:p>
+      <w:bookmarkStart w:id="28" w:name="_Toc351647974"/>
+      <w:bookmarkStart w:id="29" w:name="_Toc421333922"/>
     </w:p>
     <w:p>
       <w:pPr>
-        <w:spacing w:after="0"/>
-        <w:rPr>
-          <w:color w:val="auto"/>
-        </w:rPr>
+        <w:pStyle w:val="Heading3"/>
       </w:pPr>
-    </w:p>
+      <w:bookmarkStart w:id="30" w:name="_Toc38286877"/>
+      <w:bookmarkStart w:id="31" w:name="_Toc38364636"/>
+      <w:r>
+        <w:t>5305.502</w:t>
+      </w:r>
+      <w:r>
+        <w:t xml:space="preserve"> </w:t>
+      </w:r>
+      <w:r>
+        <w:t xml:space="preserve">  Authority</w:t>
+      </w:r>
+      <w:bookmarkEnd w:id="28"/>
+      <w:bookmarkEnd w:id="29"/>
+      <w:bookmarkEnd w:id="30"/>
+      <w:bookmarkEnd w:id="31"/>
+    </w:p>
+    <w:p/>
     <w:p>
       <w:pPr>
-        <w:pStyle w:val="Heading1"/>
-        <w:spacing w:before="0" w:after="0"/>
-        <w:rPr>
-          <w:caps w:val="0"/>
-          <w:kern w:val="0"/>
-        </w:rPr>
+        <w:pStyle w:val="List1"/>
       </w:pPr>
-      <w:r>
-        <w:rPr>
-          <w:caps w:val="0"/>
-          <w:kern w:val="0"/>
-        </w:rPr>
-        <w:t>SUBPART 5305.5 — PAID ADVERTISEMENTS</w:t>
-      </w:r>
-      <w:bookmarkEnd w:id="11"/>
-      <w:bookmarkEnd w:id="12"/>
-    </w:p>
-    <w:p>
-      <w:pPr>
-        <w:pStyle w:val="TOC2"/>
-        <w:pBdr>
-          <w:bottom w:val="none" w:sz="0" w:space="0" w:color="auto"/>
-        </w:pBdr>
-        <w:tabs>
-          <w:tab w:val="clear" w:pos="10080"/>
-        </w:tabs>
-        <w:spacing w:before="0" w:after="0"/>
-        <w:rPr>
-          <w:b w:val="0"/>
-          <w:bCs/>
-          <w:caps w:val="0"/>
-        </w:rPr>
-      </w:pPr>
-    </w:p>
-    <w:p>
-      <w:pPr>
-        <w:spacing w:after="0"/>
-        <w:rPr>
-          <w:b/>
-        </w:rPr>
-      </w:pPr>
-      <w:bookmarkStart w:id="13" w:name="_Toc351647974"/>
-      <w:bookmarkStart w:id="14" w:name="_Toc421333922"/>
-      <w:r>
-        <w:rPr>
-          <w:b/>
-        </w:rPr>
-        <w:t>5305.502</w:t>
-      </w:r>
-      <w:r>
-        <w:rPr>
-          <w:b/>
-        </w:rPr>
-        <w:t xml:space="preserve"> </w:t>
-      </w:r>
-      <w:r>
-        <w:rPr>
-          <w:b/>
-        </w:rPr>
-        <w:t xml:space="preserve">  Authority</w:t>
-      </w:r>
-      <w:bookmarkEnd w:id="13"/>
-      <w:bookmarkEnd w:id="14"/>
-    </w:p>
-    <w:p>
-      <w:pPr>
-        <w:pStyle w:val="TOC2"/>
-        <w:pBdr>
-          <w:bottom w:val="none" w:sz="0" w:space="0" w:color="auto"/>
-        </w:pBdr>
-        <w:tabs>
-          <w:tab w:val="clear" w:pos="10080"/>
-        </w:tabs>
-        <w:spacing w:before="0" w:after="0"/>
-        <w:rPr>
-          <w:b w:val="0"/>
-          <w:caps w:val="0"/>
-        </w:rPr>
-      </w:pPr>
-    </w:p>
-    <w:p>
-      <w:pPr>
-        <w:spacing w:after="0"/>
-      </w:pPr>
-      <w:bookmarkStart w:id="15" w:name="p5305502a"/>
-      <w:bookmarkEnd w:id="15"/>
       <w:r>
         <w:t xml:space="preserve">(a) </w:t>
       </w:r>
@@ -895,23 +925,28 @@
           <w:rPr>
             <w:rStyle w:val="Hyperlink"/>
           </w:rPr>
-          <w:t>MP5301.601(a)(i)</w:t>
+          <w:t>MP5301.601(a)(</w:t>
+        </w:r>
+        <w:proofErr w:type="spellStart"/>
+        <w:r>
+          <w:rPr>
+            <w:rStyle w:val="Hyperlink"/>
+          </w:rPr>
+          <w:t>i</w:t>
+        </w:r>
+        <w:proofErr w:type="spellEnd"/>
+        <w:r>
+          <w:rPr>
+            <w:rStyle w:val="Hyperlink"/>
+          </w:rPr>
+          <w:t>)</w:t>
         </w:r>
       </w:hyperlink>
       <w:r>
         <w:t>).</w:t>
       </w:r>
     </w:p>
-    <w:p>
-      <w:pPr>
-        <w:spacing w:after="0"/>
-      </w:pPr>
-    </w:p>
-    <w:p>
-      <w:pPr>
-        <w:spacing w:after="0"/>
-      </w:pPr>
-    </w:p>
+    <w:p/>
     <w:p>
       <w:pPr>
         <w:spacing w:after="0"/>
@@ -934,7 +969,7 @@
 </file>
 
 <file path=word/endnotes.xml><?xml version="1.0" encoding="utf-8"?>
-<w:endnotes xmlns:wpc="http://schemas.microsoft.com/office/word/2010/wordprocessingCanvas" xmlns:cx="http://schemas.microsoft.com/office/drawing/2014/chartex" xmlns:cx1="http://schemas.microsoft.com/office/drawing/2015/9/8/chartex" xmlns:mc="http://schemas.openxmlformats.org/markup-compatibility/2006" xmlns:o="urn:schemas-microsoft-com:office:office" xmlns:r="http://schemas.openxmlformats.org/officeDocument/2006/relationships" xmlns:m="http://schemas.openxmlformats.org/officeDocument/2006/math" xmlns:v="urn:schemas-microsoft-com:vml" xmlns:wp14="http://schemas.microsoft.com/office/word/2010/wordprocessingDrawing" xmlns:wp="http://schemas.openxmlformats.org/drawingml/2006/wordprocessingDrawing" xmlns:w10="urn:schemas-microsoft-com:office:word" xmlns:w="http://schemas.openxmlformats.org/wordprocessingml/2006/main" xmlns:w14="http://schemas.microsoft.com/office/word/2010/wordml" xmlns:w15="http://schemas.microsoft.com/office/word/2012/wordml" xmlns:w16se="http://schemas.microsoft.com/office/word/2015/wordml/symex" xmlns:wpg="http://schemas.microsoft.com/office/word/2010/wordprocessingGroup" xmlns:wpi="http://schemas.microsoft.com/office/word/2010/wordprocessingInk" xmlns:wne="http://schemas.microsoft.com/office/word/2006/wordml" xmlns:wps="http://schemas.microsoft.com/office/word/2010/wordprocessingShape" mc:Ignorable="w14 w15 w16se wp14">
+<w:endnotes xmlns:wpc="http://schemas.microsoft.com/office/word/2010/wordprocessingCanvas" xmlns:cx="http://schemas.microsoft.com/office/drawing/2014/chartex" xmlns:cx1="http://schemas.microsoft.com/office/drawing/2015/9/8/chartex" xmlns:cx2="http://schemas.microsoft.com/office/drawing/2015/10/21/chartex" xmlns:cx3="http://schemas.microsoft.com/office/drawing/2016/5/9/chartex" xmlns:cx4="http://schemas.microsoft.com/office/drawing/2016/5/10/chartex" xmlns:cx5="http://schemas.microsoft.com/office/drawing/2016/5/11/chartex" xmlns:cx6="http://schemas.microsoft.com/office/drawing/2016/5/12/chartex" xmlns:cx7="http://schemas.microsoft.com/office/drawing/2016/5/13/chartex" xmlns:cx8="http://schemas.microsoft.com/office/drawing/2016/5/14/chartex" xmlns:mc="http://schemas.openxmlformats.org/markup-compatibility/2006" xmlns:aink="http://schemas.microsoft.com/office/drawing/2016/ink" xmlns:am3d="http://schemas.microsoft.com/office/drawing/2017/model3d" xmlns:o="urn:schemas-microsoft-com:office:office" xmlns:r="http://schemas.openxmlformats.org/officeDocument/2006/relationships" xmlns:m="http://schemas.openxmlformats.org/officeDocument/2006/math" xmlns:v="urn:schemas-microsoft-com:vml" xmlns:wp14="http://schemas.microsoft.com/office/word/2010/wordprocessingDrawing" xmlns:wp="http://schemas.openxmlformats.org/drawingml/2006/wordprocessingDrawing" xmlns:w10="urn:schemas-microsoft-com:office:word" xmlns:w="http://schemas.openxmlformats.org/wordprocessingml/2006/main" xmlns:w14="http://schemas.microsoft.com/office/word/2010/wordml" xmlns:w15="http://schemas.microsoft.com/office/word/2012/wordml" xmlns:w16cid="http://schemas.microsoft.com/office/word/2016/wordml/cid" xmlns:w16se="http://schemas.microsoft.com/office/word/2015/wordml/symex" xmlns:wpg="http://schemas.microsoft.com/office/word/2010/wordprocessingGroup" xmlns:wpi="http://schemas.microsoft.com/office/word/2010/wordprocessingInk" xmlns:wne="http://schemas.microsoft.com/office/word/2006/wordml" xmlns:wps="http://schemas.microsoft.com/office/word/2010/wordprocessingShape" mc:Ignorable="w14 w15 w16se w16cid wp14">
   <w:endnote w:type="separator" w:id="-1">
     <w:p>
       <w:r>
@@ -953,7 +988,7 @@
 </file>
 
 <file path=word/footer1.xml><?xml version="1.0" encoding="utf-8"?>
-<w:ftr xmlns:wpc="http://schemas.microsoft.com/office/word/2010/wordprocessingCanvas" xmlns:cx="http://schemas.microsoft.com/office/drawing/2014/chartex" xmlns:cx1="http://schemas.microsoft.com/office/drawing/2015/9/8/chartex" xmlns:mc="http://schemas.openxmlformats.org/markup-compatibility/2006" xmlns:o="urn:schemas-microsoft-com:office:office" xmlns:r="http://schemas.openxmlformats.org/officeDocument/2006/relationships" xmlns:m="http://schemas.openxmlformats.org/officeDocument/2006/math" xmlns:v="urn:schemas-microsoft-com:vml" xmlns:wp14="http://schemas.microsoft.com/office/word/2010/wordprocessingDrawing" xmlns:wp="http://schemas.openxmlformats.org/drawingml/2006/wordprocessingDrawing" xmlns:w10="urn:schemas-microsoft-com:office:word" xmlns:w="http://schemas.openxmlformats.org/wordprocessingml/2006/main" xmlns:w14="http://schemas.microsoft.com/office/word/2010/wordml" xmlns:w15="http://schemas.microsoft.com/office/word/2012/wordml" xmlns:w16se="http://schemas.microsoft.com/office/word/2015/wordml/symex" xmlns:wpg="http://schemas.microsoft.com/office/word/2010/wordprocessingGroup" xmlns:wpi="http://schemas.microsoft.com/office/word/2010/wordprocessingInk" xmlns:wne="http://schemas.microsoft.com/office/word/2006/wordml" xmlns:wps="http://schemas.microsoft.com/office/word/2010/wordprocessingShape" mc:Ignorable="w14 w15 w16se wp14">
+<w:ftr xmlns:wpc="http://schemas.microsoft.com/office/word/2010/wordprocessingCanvas" xmlns:cx="http://schemas.microsoft.com/office/drawing/2014/chartex" xmlns:cx1="http://schemas.microsoft.com/office/drawing/2015/9/8/chartex" xmlns:cx2="http://schemas.microsoft.com/office/drawing/2015/10/21/chartex" xmlns:cx3="http://schemas.microsoft.com/office/drawing/2016/5/9/chartex" xmlns:cx4="http://schemas.microsoft.com/office/drawing/2016/5/10/chartex" xmlns:cx5="http://schemas.microsoft.com/office/drawing/2016/5/11/chartex" xmlns:cx6="http://schemas.microsoft.com/office/drawing/2016/5/12/chartex" xmlns:cx7="http://schemas.microsoft.com/office/drawing/2016/5/13/chartex" xmlns:cx8="http://schemas.microsoft.com/office/drawing/2016/5/14/chartex" xmlns:mc="http://schemas.openxmlformats.org/markup-compatibility/2006" xmlns:aink="http://schemas.microsoft.com/office/drawing/2016/ink" xmlns:am3d="http://schemas.microsoft.com/office/drawing/2017/model3d" xmlns:o="urn:schemas-microsoft-com:office:office" xmlns:r="http://schemas.openxmlformats.org/officeDocument/2006/relationships" xmlns:m="http://schemas.openxmlformats.org/officeDocument/2006/math" xmlns:v="urn:schemas-microsoft-com:vml" xmlns:wp14="http://schemas.microsoft.com/office/word/2010/wordprocessingDrawing" xmlns:wp="http://schemas.openxmlformats.org/drawingml/2006/wordprocessingDrawing" xmlns:w10="urn:schemas-microsoft-com:office:word" xmlns:w="http://schemas.openxmlformats.org/wordprocessingml/2006/main" xmlns:w14="http://schemas.microsoft.com/office/word/2010/wordml" xmlns:w15="http://schemas.microsoft.com/office/word/2012/wordml" xmlns:w16cid="http://schemas.microsoft.com/office/word/2016/wordml/cid" xmlns:w16se="http://schemas.microsoft.com/office/word/2015/wordml/symex" xmlns:wpg="http://schemas.microsoft.com/office/word/2010/wordprocessingGroup" xmlns:wpi="http://schemas.microsoft.com/office/word/2010/wordprocessingInk" xmlns:wne="http://schemas.microsoft.com/office/word/2006/wordml" xmlns:wps="http://schemas.microsoft.com/office/word/2010/wordprocessingShape" mc:Ignorable="w14 w15 w16se w16cid wp14">
   <w:p>
     <w:r>
       <w:rPr>
@@ -1032,7 +1067,7 @@
         </mc:Choice>
         <mc:Fallback>
           <w:pict>
-            <v:rect w14:anchorId="4A3A6B30" id="Rectangle 10" o:spid="_x0000_s1026" style="position:absolute;margin-left:510pt;margin-top:-2.25pt;width:15.65pt;height:27.5pt;z-index:251657728;visibility:visible;mso-wrap-style:square;mso-width-percent:0;mso-height-percent:0;mso-wrap-distance-left:9pt;mso-wrap-distance-top:0;mso-wrap-distance-right:9pt;mso-wrap-distance-bottom:0;mso-position-horizontal:absolute;mso-position-horizontal-relative:text;mso-position-vertical:absolute;mso-position-vertical-relative:text;mso-width-percent:0;mso-height-percent:0;mso-width-relative:page;mso-height-relative:page;v-text-anchor:top" o:gfxdata="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" o:allowincell="f" stroked="f">
+            <v:rect w14:anchorId="4A3A6B30" id="Rectangle 10" o:spid="_x0000_s1026" style="position:absolute;margin-left:510pt;margin-top:-2.25pt;width:15.65pt;height:27.5pt;z-index:251657728;visibility:visible;mso-wrap-style:square;mso-width-percent:0;mso-height-percent:0;mso-wrap-distance-left:9pt;mso-wrap-distance-top:0;mso-wrap-distance-right:9pt;mso-wrap-distance-bottom:0;mso-position-horizontal:absolute;mso-position-horizontal-relative:text;mso-position-vertical:absolute;mso-position-vertical-relative:text;mso-width-percent:0;mso-height-percent:0;mso-width-relative:page;mso-height-relative:page;v-text-anchor:top" o:gfxdata="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" o:allowincell="f" stroked="f">
               <v:textbox inset="1pt,1pt,1pt,1pt">
                 <w:txbxContent>
                   <w:p/>
@@ -1051,7 +1086,7 @@
 </file>
 
 <file path=word/footer2.xml><?xml version="1.0" encoding="utf-8"?>
-<w:ftr xmlns:wpc="http://schemas.microsoft.com/office/word/2010/wordprocessingCanvas" xmlns:cx="http://schemas.microsoft.com/office/drawing/2014/chartex" xmlns:cx1="http://schemas.microsoft.com/office/drawing/2015/9/8/chartex" xmlns:mc="http://schemas.openxmlformats.org/markup-compatibility/2006" xmlns:o="urn:schemas-microsoft-com:office:office" xmlns:r="http://schemas.openxmlformats.org/officeDocument/2006/relationships" xmlns:m="http://schemas.openxmlformats.org/officeDocument/2006/math" xmlns:v="urn:schemas-microsoft-com:vml" xmlns:wp14="http://schemas.microsoft.com/office/word/2010/wordprocessingDrawing" xmlns:wp="http://schemas.openxmlformats.org/drawingml/2006/wordprocessingDrawing" xmlns:w10="urn:schemas-microsoft-com:office:word" xmlns:w="http://schemas.openxmlformats.org/wordprocessingml/2006/main" xmlns:w14="http://schemas.microsoft.com/office/word/2010/wordml" xmlns:w15="http://schemas.microsoft.com/office/word/2012/wordml" xmlns:w16se="http://schemas.microsoft.com/office/word/2015/wordml/symex" xmlns:wpg="http://schemas.microsoft.com/office/word/2010/wordprocessingGroup" xmlns:wpi="http://schemas.microsoft.com/office/word/2010/wordprocessingInk" xmlns:wne="http://schemas.microsoft.com/office/word/2006/wordml" xmlns:wps="http://schemas.microsoft.com/office/word/2010/wordprocessingShape" mc:Ignorable="w14 w15 w16se wp14">
+<w:ftr xmlns:wpc="http://schemas.microsoft.com/office/word/2010/wordprocessingCanvas" xmlns:cx="http://schemas.microsoft.com/office/drawing/2014/chartex" xmlns:cx1="http://schemas.microsoft.com/office/drawing/2015/9/8/chartex" xmlns:cx2="http://schemas.microsoft.com/office/drawing/2015/10/21/chartex" xmlns:cx3="http://schemas.microsoft.com/office/drawing/2016/5/9/chartex" xmlns:cx4="http://schemas.microsoft.com/office/drawing/2016/5/10/chartex" xmlns:cx5="http://schemas.microsoft.com/office/drawing/2016/5/11/chartex" xmlns:cx6="http://schemas.microsoft.com/office/drawing/2016/5/12/chartex" xmlns:cx7="http://schemas.microsoft.com/office/drawing/2016/5/13/chartex" xmlns:cx8="http://schemas.microsoft.com/office/drawing/2016/5/14/chartex" xmlns:mc="http://schemas.openxmlformats.org/markup-compatibility/2006" xmlns:aink="http://schemas.microsoft.com/office/drawing/2016/ink" xmlns:am3d="http://schemas.microsoft.com/office/drawing/2017/model3d" xmlns:o="urn:schemas-microsoft-com:office:office" xmlns:r="http://schemas.openxmlformats.org/officeDocument/2006/relationships" xmlns:m="http://schemas.openxmlformats.org/officeDocument/2006/math" xmlns:v="urn:schemas-microsoft-com:vml" xmlns:wp14="http://schemas.microsoft.com/office/word/2010/wordprocessingDrawing" xmlns:wp="http://schemas.openxmlformats.org/drawingml/2006/wordprocessingDrawing" xmlns:w10="urn:schemas-microsoft-com:office:word" xmlns:w="http://schemas.openxmlformats.org/wordprocessingml/2006/main" xmlns:w14="http://schemas.microsoft.com/office/word/2010/wordml" xmlns:w15="http://schemas.microsoft.com/office/word/2012/wordml" xmlns:w16cid="http://schemas.microsoft.com/office/word/2016/wordml/cid" xmlns:w16se="http://schemas.microsoft.com/office/word/2015/wordml/symex" xmlns:wpg="http://schemas.microsoft.com/office/word/2010/wordprocessingGroup" xmlns:wpi="http://schemas.microsoft.com/office/word/2010/wordprocessingInk" xmlns:wne="http://schemas.microsoft.com/office/word/2006/wordml" xmlns:wps="http://schemas.microsoft.com/office/word/2010/wordprocessingShape" mc:Ignorable="w14 w15 w16se w16cid wp14">
   <w:p>
     <w:pPr>
       <w:pBdr>
@@ -1119,7 +1154,7 @@
 </file>
 
 <file path=word/footnotes.xml><?xml version="1.0" encoding="utf-8"?>
-<w:footnotes xmlns:wpc="http://schemas.microsoft.com/office/word/2010/wordprocessingCanvas" xmlns:cx="http://schemas.microsoft.com/office/drawing/2014/chartex" xmlns:cx1="http://schemas.microsoft.com/office/drawing/2015/9/8/chartex" xmlns:mc="http://schemas.openxmlformats.org/markup-compatibility/2006" xmlns:o="urn:schemas-microsoft-com:office:office" xmlns:r="http://schemas.openxmlformats.org/officeDocument/2006/relationships" xmlns:m="http://schemas.openxmlformats.org/officeDocument/2006/math" xmlns:v="urn:schemas-microsoft-com:vml" xmlns:wp14="http://schemas.microsoft.com/office/word/2010/wordprocessingDrawing" xmlns:wp="http://schemas.openxmlformats.org/drawingml/2006/wordprocessingDrawing" xmlns:w10="urn:schemas-microsoft-com:office:word" xmlns:w="http://schemas.openxmlformats.org/wordprocessingml/2006/main" xmlns:w14="http://schemas.microsoft.com/office/word/2010/wordml" xmlns:w15="http://schemas.microsoft.com/office/word/2012/wordml" xmlns:w16se="http://schemas.microsoft.com/office/word/2015/wordml/symex" xmlns:wpg="http://schemas.microsoft.com/office/word/2010/wordprocessingGroup" xmlns:wpi="http://schemas.microsoft.com/office/word/2010/wordprocessingInk" xmlns:wne="http://schemas.microsoft.com/office/word/2006/wordml" xmlns:wps="http://schemas.microsoft.com/office/word/2010/wordprocessingShape" mc:Ignorable="w14 w15 w16se wp14">
+<w:footnotes xmlns:wpc="http://schemas.microsoft.com/office/word/2010/wordprocessingCanvas" xmlns:cx="http://schemas.microsoft.com/office/drawing/2014/chartex" xmlns:cx1="http://schemas.microsoft.com/office/drawing/2015/9/8/chartex" xmlns:cx2="http://schemas.microsoft.com/office/drawing/2015/10/21/chartex" xmlns:cx3="http://schemas.microsoft.com/office/drawing/2016/5/9/chartex" xmlns:cx4="http://schemas.microsoft.com/office/drawing/2016/5/10/chartex" xmlns:cx5="http://schemas.microsoft.com/office/drawing/2016/5/11/chartex" xmlns:cx6="http://schemas.microsoft.com/office/drawing/2016/5/12/chartex" xmlns:cx7="http://schemas.microsoft.com/office/drawing/2016/5/13/chartex" xmlns:cx8="http://schemas.microsoft.com/office/drawing/2016/5/14/chartex" xmlns:mc="http://schemas.openxmlformats.org/markup-compatibility/2006" xmlns:aink="http://schemas.microsoft.com/office/drawing/2016/ink" xmlns:am3d="http://schemas.microsoft.com/office/drawing/2017/model3d" xmlns:o="urn:schemas-microsoft-com:office:office" xmlns:r="http://schemas.openxmlformats.org/officeDocument/2006/relationships" xmlns:m="http://schemas.openxmlformats.org/officeDocument/2006/math" xmlns:v="urn:schemas-microsoft-com:vml" xmlns:wp14="http://schemas.microsoft.com/office/word/2010/wordprocessingDrawing" xmlns:wp="http://schemas.openxmlformats.org/drawingml/2006/wordprocessingDrawing" xmlns:w10="urn:schemas-microsoft-com:office:word" xmlns:w="http://schemas.openxmlformats.org/wordprocessingml/2006/main" xmlns:w14="http://schemas.microsoft.com/office/word/2010/wordml" xmlns:w15="http://schemas.microsoft.com/office/word/2012/wordml" xmlns:w16cid="http://schemas.microsoft.com/office/word/2016/wordml/cid" xmlns:w16se="http://schemas.microsoft.com/office/word/2015/wordml/symex" xmlns:wpg="http://schemas.microsoft.com/office/word/2010/wordprocessingGroup" xmlns:wpi="http://schemas.microsoft.com/office/word/2010/wordprocessingInk" xmlns:wne="http://schemas.microsoft.com/office/word/2006/wordml" xmlns:wps="http://schemas.microsoft.com/office/word/2010/wordprocessingShape" mc:Ignorable="w14 w15 w16se w16cid wp14">
   <w:footnote w:type="separator" w:id="-1">
     <w:p>
       <w:r>
@@ -1138,7 +1173,7 @@
 </file>
 
 <file path=word/header1.xml><?xml version="1.0" encoding="utf-8"?>
-<w:hdr xmlns:wpc="http://schemas.microsoft.com/office/word/2010/wordprocessingCanvas" xmlns:cx="http://schemas.microsoft.com/office/drawing/2014/chartex" xmlns:cx1="http://schemas.microsoft.com/office/drawing/2015/9/8/chartex" xmlns:mc="http://schemas.openxmlformats.org/markup-compatibility/2006" xmlns:o="urn:schemas-microsoft-com:office:office" xmlns:r="http://schemas.openxmlformats.org/officeDocument/2006/relationships" xmlns:m="http://schemas.openxmlformats.org/officeDocument/2006/math" xmlns:v="urn:schemas-microsoft-com:vml" xmlns:wp14="http://schemas.microsoft.com/office/word/2010/wordprocessingDrawing" xmlns:wp="http://schemas.openxmlformats.org/drawingml/2006/wordprocessingDrawing" xmlns:w10="urn:schemas-microsoft-com:office:word" xmlns:w="http://schemas.openxmlformats.org/wordprocessingml/2006/main" xmlns:w14="http://schemas.microsoft.com/office/word/2010/wordml" xmlns:w15="http://schemas.microsoft.com/office/word/2012/wordml" xmlns:w16se="http://schemas.microsoft.com/office/word/2015/wordml/symex" xmlns:wpg="http://schemas.microsoft.com/office/word/2010/wordprocessingGroup" xmlns:wpi="http://schemas.microsoft.com/office/word/2010/wordprocessingInk" xmlns:wne="http://schemas.microsoft.com/office/word/2006/wordml" xmlns:wps="http://schemas.microsoft.com/office/word/2010/wordprocessingShape" mc:Ignorable="w14 w15 w16se wp14">
+<w:hdr xmlns:wpc="http://schemas.microsoft.com/office/word/2010/wordprocessingCanvas" xmlns:cx="http://schemas.microsoft.com/office/drawing/2014/chartex" xmlns:cx1="http://schemas.microsoft.com/office/drawing/2015/9/8/chartex" xmlns:cx2="http://schemas.microsoft.com/office/drawing/2015/10/21/chartex" xmlns:cx3="http://schemas.microsoft.com/office/drawing/2016/5/9/chartex" xmlns:cx4="http://schemas.microsoft.com/office/drawing/2016/5/10/chartex" xmlns:cx5="http://schemas.microsoft.com/office/drawing/2016/5/11/chartex" xmlns:cx6="http://schemas.microsoft.com/office/drawing/2016/5/12/chartex" xmlns:cx7="http://schemas.microsoft.com/office/drawing/2016/5/13/chartex" xmlns:cx8="http://schemas.microsoft.com/office/drawing/2016/5/14/chartex" xmlns:mc="http://schemas.openxmlformats.org/markup-compatibility/2006" xmlns:aink="http://schemas.microsoft.com/office/drawing/2016/ink" xmlns:am3d="http://schemas.microsoft.com/office/drawing/2017/model3d" xmlns:o="urn:schemas-microsoft-com:office:office" xmlns:r="http://schemas.openxmlformats.org/officeDocument/2006/relationships" xmlns:m="http://schemas.openxmlformats.org/officeDocument/2006/math" xmlns:v="urn:schemas-microsoft-com:vml" xmlns:wp14="http://schemas.microsoft.com/office/word/2010/wordprocessingDrawing" xmlns:wp="http://schemas.openxmlformats.org/drawingml/2006/wordprocessingDrawing" xmlns:w10="urn:schemas-microsoft-com:office:word" xmlns:w="http://schemas.openxmlformats.org/wordprocessingml/2006/main" xmlns:w14="http://schemas.microsoft.com/office/word/2010/wordml" xmlns:w15="http://schemas.microsoft.com/office/word/2012/wordml" xmlns:w16cid="http://schemas.microsoft.com/office/word/2016/wordml/cid" xmlns:w16se="http://schemas.microsoft.com/office/word/2015/wordml/symex" xmlns:wpg="http://schemas.microsoft.com/office/word/2010/wordprocessingGroup" xmlns:wpi="http://schemas.microsoft.com/office/word/2010/wordprocessingInk" xmlns:wne="http://schemas.microsoft.com/office/word/2006/wordml" xmlns:wps="http://schemas.microsoft.com/office/word/2010/wordprocessingShape" mc:Ignorable="w14 w15 w16se w16cid wp14">
   <w:p>
     <w:pPr>
       <w:spacing w:after="0"/>
@@ -1177,7 +1212,7 @@
 </file>
 
 <file path=word/styles.xml><?xml version="1.0" encoding="utf-8"?>
-<w:styles xmlns:mc="http://schemas.openxmlformats.org/markup-compatibility/2006" xmlns:r="http://schemas.openxmlformats.org/officeDocument/2006/relationships" xmlns:w="http://schemas.openxmlformats.org/wordprocessingml/2006/main" xmlns:w14="http://schemas.microsoft.com/office/word/2010/wordml" xmlns:w15="http://schemas.microsoft.com/office/word/2012/wordml" xmlns:w16se="http://schemas.microsoft.com/office/word/2015/wordml/symex" mc:Ignorable="w14 w15 w16se">
+<w:styles xmlns:mc="http://schemas.openxmlformats.org/markup-compatibility/2006" xmlns:r="http://schemas.openxmlformats.org/officeDocument/2006/relationships" xmlns:w="http://schemas.openxmlformats.org/wordprocessingml/2006/main" xmlns:w14="http://schemas.microsoft.com/office/word/2010/wordml" xmlns:w15="http://schemas.microsoft.com/office/word/2012/wordml" xmlns:w16cid="http://schemas.microsoft.com/office/word/2016/wordml/cid" xmlns:w16se="http://schemas.microsoft.com/office/word/2015/wordml/symex" mc:Ignorable="w14 w15 w16se w16cid">
   <w:docDefaults>
     <w:rPrDefault>
       <w:rPr>
@@ -1187,7 +1222,7 @@
     </w:rPrDefault>
     <w:pPrDefault/>
   </w:docDefaults>
-  <w:latentStyles w:defLockedState="0" w:defUIPriority="0" w:defSemiHidden="0" w:defUnhideWhenUsed="0" w:defQFormat="0" w:count="371">
+  <w:latentStyles w:defLockedState="0" w:defUIPriority="0" w:defSemiHidden="0" w:defUnhideWhenUsed="0" w:defQFormat="0" w:count="376">
     <w:lsdException w:name="Normal" w:qFormat="1"/>
     <w:lsdException w:name="heading 1" w:qFormat="1"/>
     <w:lsdException w:name="heading 2" w:qFormat="1"/>
@@ -1208,8 +1243,8 @@
     <w:lsdException w:name="index 8" w:semiHidden="1" w:unhideWhenUsed="1"/>
     <w:lsdException w:name="index 9" w:semiHidden="1" w:unhideWhenUsed="1"/>
     <w:lsdException w:name="toc 1" w:semiHidden="1" w:unhideWhenUsed="1"/>
-    <w:lsdException w:name="toc 2" w:semiHidden="1" w:unhideWhenUsed="1"/>
-    <w:lsdException w:name="toc 3" w:semiHidden="1" w:unhideWhenUsed="1"/>
+    <w:lsdException w:name="toc 2" w:semiHidden="1" w:uiPriority="39" w:unhideWhenUsed="1"/>
+    <w:lsdException w:name="toc 3" w:semiHidden="1" w:uiPriority="39" w:unhideWhenUsed="1"/>
     <w:lsdException w:name="toc 4" w:semiHidden="1" w:unhideWhenUsed="1"/>
     <w:lsdException w:name="toc 5" w:semiHidden="1" w:unhideWhenUsed="1"/>
     <w:lsdException w:name="toc 6" w:semiHidden="1" w:unhideWhenUsed="1"/>
@@ -1267,7 +1302,7 @@
     <w:lsdException w:name="Body Text Indent 2" w:semiHidden="1" w:unhideWhenUsed="1"/>
     <w:lsdException w:name="Body Text Indent 3" w:semiHidden="1" w:unhideWhenUsed="1"/>
     <w:lsdException w:name="Block Text" w:semiHidden="1" w:unhideWhenUsed="1"/>
-    <w:lsdException w:name="Hyperlink" w:semiHidden="1" w:unhideWhenUsed="1"/>
+    <w:lsdException w:name="Hyperlink" w:semiHidden="1" w:uiPriority="99" w:unhideWhenUsed="1"/>
     <w:lsdException w:name="FollowedHyperlink" w:semiHidden="1" w:unhideWhenUsed="1"/>
     <w:lsdException w:name="Strong" w:qFormat="1"/>
     <w:lsdException w:name="Emphasis" w:qFormat="1"/>
@@ -1552,6 +1587,11 @@
     <w:lsdException w:name="List Table 5 Dark Accent 6" w:uiPriority="50"/>
     <w:lsdException w:name="List Table 6 Colorful Accent 6" w:uiPriority="51"/>
     <w:lsdException w:name="List Table 7 Colorful Accent 6" w:uiPriority="52"/>
+    <w:lsdException w:name="Mention" w:semiHidden="1" w:uiPriority="99" w:unhideWhenUsed="1"/>
+    <w:lsdException w:name="Smart Hyperlink" w:semiHidden="1" w:uiPriority="99" w:unhideWhenUsed="1"/>
+    <w:lsdException w:name="Hashtag" w:semiHidden="1" w:uiPriority="99" w:unhideWhenUsed="1"/>
+    <w:lsdException w:name="Unresolved Mention" w:semiHidden="1" w:uiPriority="99" w:unhideWhenUsed="1"/>
+    <w:lsdException w:name="Smart Link" w:semiHidden="1" w:uiPriority="99" w:unhideWhenUsed="1"/>
   </w:latentStyles>
   <w:style w:type="paragraph" w:default="1" w:styleId="Normal">
     <w:name w:val="Normal"/>
@@ -1573,29 +1613,32 @@
     <w:qFormat/>
     <w:rsid w:val="00860ACB"/>
     <w:pPr>
-      <w:spacing w:before="120"/>
+      <w:widowControl w:val="0"/>
       <w:jc w:val="center"/>
       <w:outlineLvl w:val="0"/>
     </w:pPr>
     <w:rPr>
       <w:b/>
-      <w:caps/>
-      <w:kern w:val="28"/>
+      <w:color w:val="000000" w:themeColor="text1"/>
+      <w:sz w:val="32"/>
     </w:rPr>
   </w:style>
   <w:style w:type="paragraph" w:styleId="Heading2">
     <w:name w:val="heading 2"/>
     <w:aliases w:val="Section,Section .XXX Title."/>
-    <w:basedOn w:val="Normal"/>
-    <w:next w:val="Normal"/>
     <w:qFormat/>
     <w:rsid w:val="00860ACB"/>
     <w:pPr>
-      <w:spacing w:before="120"/>
+      <w:keepNext/>
+      <w:keepLines/>
+      <w:spacing w:before="360" w:after="120"/>
+      <w:jc w:val="center"/>
       <w:outlineLvl w:val="1"/>
     </w:pPr>
     <w:rPr>
       <w:b/>
+      <w:color w:val="000000" w:themeColor="text1"/>
+      <w:sz w:val="28"/>
     </w:rPr>
   </w:style>
   <w:style w:type="paragraph" w:styleId="Heading3">
@@ -1603,15 +1646,18 @@
     <w:aliases w:val="Subsection,Subsection -X Title."/>
     <w:basedOn w:val="Normal"/>
     <w:next w:val="Normal"/>
+    <w:link w:val="Heading3Char"/>
     <w:qFormat/>
     <w:rsid w:val="00860ACB"/>
     <w:pPr>
-      <w:spacing w:before="120"/>
-      <w:ind w:left="180"/>
+      <w:keepNext/>
+      <w:keepLines/>
+      <w:spacing w:before="240" w:after="0"/>
       <w:outlineLvl w:val="2"/>
     </w:pPr>
     <w:rPr>
       <w:b/>
+      <w:color w:val="000000" w:themeColor="text1"/>
     </w:rPr>
   </w:style>
   <w:style w:type="paragraph" w:styleId="Heading4">
@@ -1809,19 +1855,18 @@
       <w:sz w:val="24"/>
     </w:rPr>
   </w:style>
-  <w:style w:type="paragraph" w:customStyle="1" w:styleId="Heading0">
-    <w:name w:val="Heading 0"/>
-    <w:aliases w:val="Part XXXX-Title"/>
-    <w:rsid w:val="00860ACB"/>
-    <w:pPr>
-      <w:suppressAutoHyphens/>
-      <w:spacing w:before="360" w:after="120"/>
-      <w:jc w:val="center"/>
-    </w:pPr>
-    <w:rPr>
-      <w:rFonts w:ascii="Times" w:hAnsi="Times"/>
-      <w:b/>
-      <w:caps/>
+  <w:style w:type="paragraph" w:customStyle="1" w:styleId="List1">
+    <w:name w:val="List 1"/>
+    <w:link w:val="List1Char"/>
+    <w:rsid w:val="00A70C53"/>
+    <w:pPr>
+      <w:spacing w:before="120"/>
+      <w:ind w:left="432"/>
+      <w:contextualSpacing/>
+    </w:pPr>
+    <w:rPr>
+      <w:bCs/>
+      <w:color w:val="000000" w:themeColor="text1"/>
       <w:sz w:val="24"/>
     </w:rPr>
   </w:style>
@@ -1879,12 +1924,9 @@
     <w:name w:val="toc 2"/>
     <w:basedOn w:val="Normal"/>
     <w:next w:val="Normal"/>
-    <w:semiHidden/>
+    <w:uiPriority w:val="39"/>
     <w:rsid w:val="00860ACB"/>
     <w:pPr>
-      <w:pBdr>
-        <w:bottom w:val="single" w:sz="6" w:space="1" w:color="auto"/>
-      </w:pBdr>
       <w:tabs>
         <w:tab w:val="right" w:pos="10080"/>
       </w:tabs>
@@ -1899,7 +1941,7 @@
     <w:name w:val="toc 3"/>
     <w:basedOn w:val="Normal"/>
     <w:next w:val="Normal"/>
-    <w:semiHidden/>
+    <w:uiPriority w:val="39"/>
     <w:rsid w:val="00860ACB"/>
     <w:pPr>
       <w:tabs>
@@ -2022,6 +2064,7 @@
   <w:style w:type="character" w:styleId="Hyperlink">
     <w:name w:val="Hyperlink"/>
     <w:basedOn w:val="DefaultParagraphFont"/>
+    <w:uiPriority w:val="99"/>
     <w:rsid w:val="00860ACB"/>
     <w:rPr>
       <w:color w:val="0000FF"/>
@@ -2155,6 +2198,576 @@
       <w:ind w:left="720"/>
       <w:contextualSpacing/>
     </w:pPr>
+  </w:style>
+  <w:style w:type="character" w:customStyle="1" w:styleId="Heading3Char">
+    <w:name w:val="Heading 3 Char"/>
+    <w:aliases w:val="Subsection Char,Subsection -X Title. Char"/>
+    <w:basedOn w:val="DefaultParagraphFont"/>
+    <w:link w:val="Heading3"/>
+    <w:rsid w:val="00A70C53"/>
+    <w:rPr>
+      <w:b/>
+      <w:color w:val="000000" w:themeColor="text1"/>
+      <w:sz w:val="24"/>
+    </w:rPr>
+  </w:style>
+  <w:style w:type="character" w:customStyle="1" w:styleId="List1Char">
+    <w:name w:val="List 1 Char"/>
+    <w:basedOn w:val="Heading3Char"/>
+    <w:link w:val="List1"/>
+    <w:rsid w:val="00A70C53"/>
+    <w:rPr>
+      <w:b w:val="0"/>
+      <w:bCs/>
+      <w:color w:val="000000" w:themeColor="text1"/>
+      <w:sz w:val="24"/>
+    </w:rPr>
+  </w:style>
+  <w:style w:type="paragraph" w:styleId="List2">
+    <w:name w:val="List 2"/>
+    <w:basedOn w:val="Normal"/>
+    <w:semiHidden/>
+    <w:unhideWhenUsed/>
+    <w:rsid w:val="00A70C53"/>
+    <w:pPr>
+      <w:keepNext/>
+      <w:keepLines/>
+      <w:spacing w:before="120" w:after="0"/>
+      <w:ind w:left="821"/>
+      <w:contextualSpacing/>
+    </w:pPr>
+    <w:rPr>
+      <w:color w:val="auto"/>
+    </w:rPr>
+  </w:style>
+  <w:style w:type="paragraph" w:styleId="List3">
+    <w:name w:val="List 3"/>
+    <w:basedOn w:val="Normal"/>
+    <w:link w:val="List3Char"/>
+    <w:semiHidden/>
+    <w:unhideWhenUsed/>
+    <w:rsid w:val="00A70C53"/>
+    <w:pPr>
+      <w:keepNext/>
+      <w:keepLines/>
+      <w:spacing w:before="120" w:after="0"/>
+      <w:ind w:left="1282"/>
+      <w:contextualSpacing/>
+    </w:pPr>
+    <w:rPr>
+      <w:color w:val="auto"/>
+    </w:rPr>
+  </w:style>
+  <w:style w:type="paragraph" w:styleId="List4">
+    <w:name w:val="List 4"/>
+    <w:basedOn w:val="Normal"/>
+    <w:rsid w:val="00A70C53"/>
+    <w:pPr>
+      <w:keepNext/>
+      <w:keepLines/>
+      <w:spacing w:before="120" w:after="0"/>
+      <w:ind w:left="1642"/>
+      <w:contextualSpacing/>
+    </w:pPr>
+    <w:rPr>
+      <w:color w:val="auto"/>
+    </w:rPr>
+  </w:style>
+  <w:style w:type="paragraph" w:styleId="List5">
+    <w:name w:val="List 5"/>
+    <w:basedOn w:val="Normal"/>
+    <w:rsid w:val="00A70C53"/>
+    <w:pPr>
+      <w:spacing w:before="120" w:after="0"/>
+      <w:ind w:left="1872"/>
+      <w:contextualSpacing/>
+    </w:pPr>
+    <w:rPr>
+      <w:color w:val="auto"/>
+    </w:rPr>
+  </w:style>
+  <w:style w:type="paragraph" w:customStyle="1" w:styleId="List6">
+    <w:name w:val="List 6"/>
+    <w:basedOn w:val="List4"/>
+    <w:link w:val="List6Char"/>
+    <w:rsid w:val="00A70C53"/>
+    <w:pPr>
+      <w:ind w:left="2088"/>
+    </w:pPr>
+    <w:rPr>
+      <w:i/>
+    </w:rPr>
+  </w:style>
+  <w:style w:type="character" w:customStyle="1" w:styleId="List3Char">
+    <w:name w:val="List 3 Char"/>
+    <w:basedOn w:val="DefaultParagraphFont"/>
+    <w:link w:val="List3"/>
+    <w:semiHidden/>
+    <w:rsid w:val="00A70C53"/>
+    <w:rPr>
+      <w:sz w:val="24"/>
+    </w:rPr>
+  </w:style>
+  <w:style w:type="character" w:customStyle="1" w:styleId="List6Char">
+    <w:name w:val="List 6 Char"/>
+    <w:basedOn w:val="List3Char"/>
+    <w:link w:val="List6"/>
+    <w:rsid w:val="00A70C53"/>
+    <w:rPr>
+      <w:i/>
+      <w:sz w:val="24"/>
+    </w:rPr>
+  </w:style>
+  <w:style w:type="paragraph" w:customStyle="1" w:styleId="List7">
+    <w:name w:val="List 7"/>
+    <w:basedOn w:val="List4"/>
+    <w:link w:val="List7Char"/>
+    <w:rsid w:val="00A70C53"/>
+    <w:pPr>
+      <w:ind w:left="2534"/>
+    </w:pPr>
+    <w:rPr>
+      <w:i/>
+      <w:sz w:val="22"/>
+    </w:rPr>
+  </w:style>
+  <w:style w:type="character" w:customStyle="1" w:styleId="List7Char">
+    <w:name w:val="List 7 Char"/>
+    <w:basedOn w:val="List3Char"/>
+    <w:link w:val="List7"/>
+    <w:rsid w:val="00A70C53"/>
+    <w:rPr>
+      <w:i/>
+      <w:sz w:val="22"/>
+    </w:rPr>
+  </w:style>
+  <w:style w:type="paragraph" w:customStyle="1" w:styleId="List8">
+    <w:name w:val="List 8"/>
+    <w:basedOn w:val="List4"/>
+    <w:link w:val="List8Char"/>
+    <w:rsid w:val="00A70C53"/>
+    <w:pPr>
+      <w:ind w:left="2880"/>
+    </w:pPr>
+    <w:rPr>
+      <w:i/>
+      <w:sz w:val="22"/>
+    </w:rPr>
+  </w:style>
+  <w:style w:type="character" w:customStyle="1" w:styleId="List8Char">
+    <w:name w:val="List 8 Char"/>
+    <w:basedOn w:val="List3Char"/>
+    <w:link w:val="List8"/>
+    <w:rsid w:val="00A70C53"/>
+    <w:rPr>
+      <w:i/>
+      <w:sz w:val="22"/>
+    </w:rPr>
+  </w:style>
+  <w:style w:type="paragraph" w:customStyle="1" w:styleId="Heading1Red">
+    <w:name w:val="Heading 1_Red"/>
+    <w:basedOn w:val="Normal"/>
+    <w:link w:val="Heading1RedChar"/>
+    <w:rsid w:val="00A70C53"/>
+    <w:pPr>
+      <w:spacing w:after="0"/>
+      <w:jc w:val="center"/>
+      <w:outlineLvl w:val="0"/>
+    </w:pPr>
+    <w:rPr>
+      <w:b/>
+      <w:color w:val="FF0000"/>
+      <w:sz w:val="40"/>
+    </w:rPr>
+  </w:style>
+  <w:style w:type="character" w:customStyle="1" w:styleId="Heading1RedChar">
+    <w:name w:val="Heading 1_Red Char"/>
+    <w:basedOn w:val="DefaultParagraphFont"/>
+    <w:link w:val="Heading1Red"/>
+    <w:rsid w:val="00A70C53"/>
+    <w:rPr>
+      <w:b/>
+      <w:color w:val="FF0000"/>
+      <w:sz w:val="40"/>
+    </w:rPr>
+  </w:style>
+  <w:style w:type="paragraph" w:customStyle="1" w:styleId="edition">
+    <w:name w:val="edition"/>
+    <w:link w:val="editionChar"/>
+    <w:rsid w:val="00A70C53"/>
+    <w:pPr>
+      <w:widowControl w:val="0"/>
+      <w:spacing w:after="200" w:line="276" w:lineRule="auto"/>
+    </w:pPr>
+    <w:rPr>
+      <w:b/>
+      <w:i/>
+      <w:color w:val="000000" w:themeColor="text1"/>
+      <w:sz w:val="28"/>
+    </w:rPr>
+  </w:style>
+  <w:style w:type="character" w:customStyle="1" w:styleId="editionChar">
+    <w:name w:val="edition Char"/>
+    <w:basedOn w:val="DefaultParagraphFont"/>
+    <w:link w:val="edition"/>
+    <w:rsid w:val="00A70C53"/>
+    <w:rPr>
+      <w:b/>
+      <w:i/>
+      <w:color w:val="000000" w:themeColor="text1"/>
+      <w:sz w:val="28"/>
+    </w:rPr>
+  </w:style>
+  <w:style w:type="paragraph" w:customStyle="1" w:styleId="Heading1change">
+    <w:name w:val="Heading 1_change"/>
+    <w:basedOn w:val="edition"/>
+    <w:link w:val="Heading1changeChar"/>
+    <w:rsid w:val="00A70C53"/>
+    <w:pPr>
+      <w:widowControl/>
+    </w:pPr>
+    <w:rPr>
+      <w:b w:val="0"/>
+      <w:i w:val="0"/>
+      <w:iCs/>
+    </w:rPr>
+  </w:style>
+  <w:style w:type="character" w:customStyle="1" w:styleId="Heading1changeChar">
+    <w:name w:val="Heading 1_change Char"/>
+    <w:basedOn w:val="editionChar"/>
+    <w:link w:val="Heading1change"/>
+    <w:rsid w:val="00A70C53"/>
+    <w:rPr>
+      <w:b w:val="0"/>
+      <w:i w:val="0"/>
+      <w:iCs/>
+      <w:color w:val="000000" w:themeColor="text1"/>
+      <w:sz w:val="28"/>
+    </w:rPr>
+  </w:style>
+  <w:style w:type="paragraph" w:customStyle="1" w:styleId="Heading2change">
+    <w:name w:val="Heading 2_change"/>
+    <w:basedOn w:val="edition"/>
+    <w:link w:val="Heading2changeChar"/>
+    <w:rsid w:val="00A70C53"/>
+    <w:pPr>
+      <w:keepNext/>
+      <w:widowControl/>
+      <w:outlineLvl w:val="1"/>
+    </w:pPr>
+    <w:rPr>
+      <w:b w:val="0"/>
+      <w:i w:val="0"/>
+      <w:iCs/>
+    </w:rPr>
+  </w:style>
+  <w:style w:type="character" w:customStyle="1" w:styleId="Heading2changeChar">
+    <w:name w:val="Heading 2_change Char"/>
+    <w:basedOn w:val="editionChar"/>
+    <w:link w:val="Heading2change"/>
+    <w:rsid w:val="00A70C53"/>
+    <w:rPr>
+      <w:b w:val="0"/>
+      <w:i w:val="0"/>
+      <w:iCs/>
+      <w:color w:val="000000" w:themeColor="text1"/>
+      <w:sz w:val="28"/>
+    </w:rPr>
+  </w:style>
+  <w:style w:type="paragraph" w:customStyle="1" w:styleId="Heading3change">
+    <w:name w:val="Heading 3_change"/>
+    <w:basedOn w:val="edition"/>
+    <w:link w:val="Heading3changeChar"/>
+    <w:rsid w:val="00A70C53"/>
+    <w:pPr>
+      <w:widowControl/>
+      <w:outlineLvl w:val="2"/>
+    </w:pPr>
+    <w:rPr>
+      <w:b w:val="0"/>
+      <w:i w:val="0"/>
+      <w:iCs/>
+      <w:caps/>
+      <w:sz w:val="24"/>
+    </w:rPr>
+  </w:style>
+  <w:style w:type="character" w:customStyle="1" w:styleId="Heading3changeChar">
+    <w:name w:val="Heading 3_change Char"/>
+    <w:basedOn w:val="editionChar"/>
+    <w:link w:val="Heading3change"/>
+    <w:rsid w:val="00A70C53"/>
+    <w:rPr>
+      <w:b w:val="0"/>
+      <w:i w:val="0"/>
+      <w:iCs/>
+      <w:caps/>
+      <w:color w:val="000000" w:themeColor="text1"/>
+      <w:sz w:val="24"/>
+    </w:rPr>
+  </w:style>
+  <w:style w:type="paragraph" w:customStyle="1" w:styleId="List1change">
+    <w:name w:val="List 1_change"/>
+    <w:basedOn w:val="Normal"/>
+    <w:link w:val="List1changeChar"/>
+    <w:rsid w:val="00A70C53"/>
+    <w:pPr>
+      <w:keepNext/>
+      <w:keepLines/>
+      <w:spacing w:before="120"/>
+      <w:ind w:left="432"/>
+      <w:contextualSpacing/>
+    </w:pPr>
+    <w:rPr>
+      <w:i/>
+      <w:iCs/>
+    </w:rPr>
+  </w:style>
+  <w:style w:type="character" w:customStyle="1" w:styleId="List1changeChar">
+    <w:name w:val="List 1_change Char"/>
+    <w:basedOn w:val="editionChar"/>
+    <w:link w:val="List1change"/>
+    <w:rsid w:val="00A70C53"/>
+    <w:rPr>
+      <w:b/>
+      <w:i/>
+      <w:iCs/>
+      <w:color w:val="000000" w:themeColor="text1"/>
+      <w:sz w:val="24"/>
+    </w:rPr>
+  </w:style>
+  <w:style w:type="paragraph" w:customStyle="1" w:styleId="List2change">
+    <w:name w:val="List 2_change"/>
+    <w:basedOn w:val="Normal"/>
+    <w:link w:val="List2changeChar"/>
+    <w:rsid w:val="00A70C53"/>
+    <w:pPr>
+      <w:spacing w:before="120"/>
+      <w:ind w:left="821"/>
+      <w:contextualSpacing/>
+    </w:pPr>
+    <w:rPr>
+      <w:i/>
+      <w:iCs/>
+    </w:rPr>
+  </w:style>
+  <w:style w:type="character" w:customStyle="1" w:styleId="List2changeChar">
+    <w:name w:val="List 2_change Char"/>
+    <w:basedOn w:val="editionChar"/>
+    <w:link w:val="List2change"/>
+    <w:rsid w:val="00A70C53"/>
+    <w:rPr>
+      <w:b/>
+      <w:i/>
+      <w:iCs/>
+      <w:color w:val="000000" w:themeColor="text1"/>
+      <w:sz w:val="24"/>
+    </w:rPr>
+  </w:style>
+  <w:style w:type="paragraph" w:customStyle="1" w:styleId="List3change">
+    <w:name w:val="List 3_change"/>
+    <w:basedOn w:val="Normal"/>
+    <w:link w:val="List3changeChar"/>
+    <w:rsid w:val="00A70C53"/>
+    <w:pPr>
+      <w:keepNext/>
+      <w:keepLines/>
+      <w:spacing w:before="120"/>
+      <w:ind w:left="1282"/>
+      <w:contextualSpacing/>
+    </w:pPr>
+    <w:rPr>
+      <w:i/>
+      <w:iCs/>
+    </w:rPr>
+  </w:style>
+  <w:style w:type="character" w:customStyle="1" w:styleId="List3changeChar">
+    <w:name w:val="List 3_change Char"/>
+    <w:basedOn w:val="editionChar"/>
+    <w:link w:val="List3change"/>
+    <w:rsid w:val="00A70C53"/>
+    <w:rPr>
+      <w:b/>
+      <w:i/>
+      <w:iCs/>
+      <w:color w:val="000000" w:themeColor="text1"/>
+      <w:sz w:val="24"/>
+    </w:rPr>
+  </w:style>
+  <w:style w:type="paragraph" w:customStyle="1" w:styleId="List4change">
+    <w:name w:val="List 4_change"/>
+    <w:basedOn w:val="Normal"/>
+    <w:link w:val="List4changeChar"/>
+    <w:rsid w:val="00A70C53"/>
+    <w:pPr>
+      <w:spacing w:before="120"/>
+      <w:ind w:left="1642"/>
+      <w:contextualSpacing/>
+    </w:pPr>
+    <w:rPr>
+      <w:i/>
+      <w:iCs/>
+    </w:rPr>
+  </w:style>
+  <w:style w:type="character" w:customStyle="1" w:styleId="List4changeChar">
+    <w:name w:val="List 4_change Char"/>
+    <w:basedOn w:val="editionChar"/>
+    <w:link w:val="List4change"/>
+    <w:rsid w:val="00A70C53"/>
+    <w:rPr>
+      <w:b/>
+      <w:i/>
+      <w:iCs/>
+      <w:color w:val="000000" w:themeColor="text1"/>
+      <w:sz w:val="24"/>
+    </w:rPr>
+  </w:style>
+  <w:style w:type="paragraph" w:customStyle="1" w:styleId="List5change">
+    <w:name w:val="List 5_change"/>
+    <w:basedOn w:val="Normal"/>
+    <w:link w:val="List5changeChar"/>
+    <w:rsid w:val="00A70C53"/>
+    <w:pPr>
+      <w:keepNext/>
+      <w:keepLines/>
+      <w:spacing w:before="120"/>
+      <w:ind w:left="1872"/>
+      <w:contextualSpacing/>
+    </w:pPr>
+    <w:rPr>
+      <w:i/>
+      <w:iCs/>
+    </w:rPr>
+  </w:style>
+  <w:style w:type="character" w:customStyle="1" w:styleId="List5changeChar">
+    <w:name w:val="List 5_change Char"/>
+    <w:basedOn w:val="editionChar"/>
+    <w:link w:val="List5change"/>
+    <w:rsid w:val="00A70C53"/>
+    <w:rPr>
+      <w:b/>
+      <w:i/>
+      <w:iCs/>
+      <w:color w:val="000000" w:themeColor="text1"/>
+      <w:sz w:val="24"/>
+    </w:rPr>
+  </w:style>
+  <w:style w:type="paragraph" w:customStyle="1" w:styleId="List6change">
+    <w:name w:val="List 6_change"/>
+    <w:basedOn w:val="Normal"/>
+    <w:link w:val="List6changeChar"/>
+    <w:rsid w:val="00A70C53"/>
+    <w:pPr>
+      <w:keepNext/>
+      <w:keepLines/>
+      <w:spacing w:before="120"/>
+      <w:ind w:left="2088"/>
+      <w:contextualSpacing/>
+    </w:pPr>
+    <w:rPr>
+      <w:iCs/>
+      <w:sz w:val="22"/>
+    </w:rPr>
+  </w:style>
+  <w:style w:type="character" w:customStyle="1" w:styleId="List6changeChar">
+    <w:name w:val="List 6_change Char"/>
+    <w:basedOn w:val="editionChar"/>
+    <w:link w:val="List6change"/>
+    <w:rsid w:val="00A70C53"/>
+    <w:rPr>
+      <w:b/>
+      <w:i w:val="0"/>
+      <w:iCs/>
+      <w:color w:val="000000" w:themeColor="text1"/>
+      <w:sz w:val="22"/>
+    </w:rPr>
+  </w:style>
+  <w:style w:type="paragraph" w:customStyle="1" w:styleId="List7change">
+    <w:name w:val="List 7_change"/>
+    <w:basedOn w:val="Normal"/>
+    <w:link w:val="List7changeChar"/>
+    <w:rsid w:val="00A70C53"/>
+    <w:pPr>
+      <w:keepNext/>
+      <w:keepLines/>
+      <w:spacing w:before="120"/>
+      <w:ind w:left="2534"/>
+      <w:contextualSpacing/>
+    </w:pPr>
+    <w:rPr>
+      <w:iCs/>
+    </w:rPr>
+  </w:style>
+  <w:style w:type="character" w:customStyle="1" w:styleId="List7changeChar">
+    <w:name w:val="List 7_change Char"/>
+    <w:basedOn w:val="editionChar"/>
+    <w:link w:val="List7change"/>
+    <w:rsid w:val="00A70C53"/>
+    <w:rPr>
+      <w:b/>
+      <w:i w:val="0"/>
+      <w:iCs/>
+      <w:color w:val="000000" w:themeColor="text1"/>
+      <w:sz w:val="24"/>
+    </w:rPr>
+  </w:style>
+  <w:style w:type="paragraph" w:customStyle="1" w:styleId="List8change">
+    <w:name w:val="List 8_change"/>
+    <w:basedOn w:val="Normal"/>
+    <w:link w:val="List8changeChar"/>
+    <w:rsid w:val="00A70C53"/>
+    <w:pPr>
+      <w:keepNext/>
+      <w:keepLines/>
+      <w:spacing w:before="120"/>
+      <w:ind w:left="2880"/>
+      <w:contextualSpacing/>
+    </w:pPr>
+    <w:rPr>
+      <w:iCs/>
+    </w:rPr>
+  </w:style>
+  <w:style w:type="character" w:customStyle="1" w:styleId="List8changeChar">
+    <w:name w:val="List 8_change Char"/>
+    <w:basedOn w:val="editionChar"/>
+    <w:link w:val="List8change"/>
+    <w:rsid w:val="00A70C53"/>
+    <w:rPr>
+      <w:b/>
+      <w:i w:val="0"/>
+      <w:iCs/>
+      <w:color w:val="000000" w:themeColor="text1"/>
+      <w:sz w:val="24"/>
+    </w:rPr>
+  </w:style>
+  <w:style w:type="paragraph" w:customStyle="1" w:styleId="Normalchange">
+    <w:name w:val="Normal_change"/>
+    <w:basedOn w:val="edition"/>
+    <w:link w:val="NormalchangeChar"/>
+    <w:rsid w:val="00A70C53"/>
+    <w:pPr>
+      <w:widowControl/>
+      <w:spacing w:after="160" w:line="259" w:lineRule="auto"/>
+    </w:pPr>
+    <w:rPr>
+      <w:rFonts w:asciiTheme="minorHAnsi" w:hAnsiTheme="minorHAnsi" w:cstheme="minorHAnsi"/>
+      <w:i w:val="0"/>
+      <w:iCs/>
+      <w:sz w:val="22"/>
+    </w:rPr>
+  </w:style>
+  <w:style w:type="character" w:customStyle="1" w:styleId="NormalchangeChar">
+    <w:name w:val="Normal_change Char"/>
+    <w:basedOn w:val="editionChar"/>
+    <w:link w:val="Normalchange"/>
+    <w:rsid w:val="00A70C53"/>
+    <w:rPr>
+      <w:rFonts w:asciiTheme="minorHAnsi" w:hAnsiTheme="minorHAnsi" w:cstheme="minorHAnsi"/>
+      <w:b/>
+      <w:i w:val="0"/>
+      <w:iCs/>
+      <w:color w:val="000000" w:themeColor="text1"/>
+      <w:sz w:val="22"/>
+    </w:rPr>
   </w:style>
 </w:styles>
 </file>
@@ -2449,6 +3062,15 @@
 </file>
 
 <file path=customXml/item2.xml><?xml version="1.0" encoding="utf-8"?>
+<?mso-contentType ?>
+<FormTemplates xmlns="http://schemas.microsoft.com/sharepoint/v3/contenttype/forms">
+  <Display>DocumentLibraryForm</Display>
+  <Edit>DocumentLibraryForm</Edit>
+  <New>DocumentLibraryForm</New>
+</FormTemplates>
+</file>
+
+<file path=customXml/item3.xml><?xml version="1.0" encoding="utf-8"?>
 <ct:contentTypeSchema xmlns:ct="http://schemas.microsoft.com/office/2006/metadata/contentType" xmlns:ma="http://schemas.microsoft.com/office/2006/metadata/properties/metaAttributes" ct:_="" ma:_="" ma:contentTypeName="Document" ma:contentTypeID="0x010100C89661B33D63F14697E4D581C32BAF5E" ma:contentTypeVersion="4" ma:contentTypeDescription="Create a new document." ma:contentTypeScope="" ma:versionID="1642361c0cc2e908fc6ef5628dee731f">
   <xsd:schema xmlns:xsd="http://www.w3.org/2001/XMLSchema" xmlns:xs="http://www.w3.org/2001/XMLSchema" xmlns:p="http://schemas.microsoft.com/office/2006/metadata/properties" targetNamespace="http://schemas.microsoft.com/office/2006/metadata/properties" ma:root="true" ma:fieldsID="1dab2e3c9ece9446628f55e6a105fe53">
     <xsd:element name="properties">
@@ -2562,31 +3184,24 @@
 </ct:contentTypeSchema>
 </file>
 
-<file path=customXml/item3.xml><?xml version="1.0" encoding="utf-8"?>
-<?mso-contentType ?>
-<FormTemplates xmlns="http://schemas.microsoft.com/sharepoint/v3/contenttype/forms">
-  <Display>DocumentLibraryForm</Display>
-  <Edit>DocumentLibraryForm</Edit>
-  <New>DocumentLibraryForm</New>
-</FormTemplates>
-</file>
-
 <file path=customXml/itemProps1.xml><?xml version="1.0" encoding="utf-8"?>
 <ds:datastoreItem xmlns:ds="http://schemas.openxmlformats.org/officeDocument/2006/customXml" ds:itemID="{09463B85-A6CC-4B12-85F8-DA1AB8661237}">
   <ds:schemaRefs>
     <ds:schemaRef ds:uri="http://schemas.microsoft.com/office/2006/metadata/properties"/>
-    <ds:schemaRef ds:uri="http://purl.org/dc/terms/"/>
-    <ds:schemaRef ds:uri="http://schemas.openxmlformats.org/package/2006/metadata/core-properties"/>
-    <ds:schemaRef ds:uri="http://purl.org/dc/dcmitype/"/>
-    <ds:schemaRef ds:uri="http://schemas.microsoft.com/office/2006/documentManagement/types"/>
-    <ds:schemaRef ds:uri="http://purl.org/dc/elements/1.1/"/>
     <ds:schemaRef ds:uri="http://schemas.microsoft.com/office/infopath/2007/PartnerControls"/>
-    <ds:schemaRef ds:uri="http://www.w3.org/XML/1998/namespace"/>
   </ds:schemaRefs>
 </ds:datastoreItem>
 </file>
 
 <file path=customXml/itemProps2.xml><?xml version="1.0" encoding="utf-8"?>
+<ds:datastoreItem xmlns:ds="http://schemas.openxmlformats.org/officeDocument/2006/customXml" ds:itemID="{0AA16EC4-3954-4D14-A037-DFAA09E63C07}">
+  <ds:schemaRefs>
+    <ds:schemaRef ds:uri="http://schemas.microsoft.com/sharepoint/v3/contenttype/forms"/>
+  </ds:schemaRefs>
+</ds:datastoreItem>
+</file>
+
+<file path=customXml/itemProps3.xml><?xml version="1.0" encoding="utf-8"?>
 <ds:datastoreItem xmlns:ds="http://schemas.openxmlformats.org/officeDocument/2006/customXml" ds:itemID="{0D81A593-D40B-4C38-BD4E-E305B849F32A}">
   <ds:schemaRefs>
     <ds:schemaRef ds:uri="http://schemas.microsoft.com/office/2006/metadata/contentType"/>
@@ -2600,12 +3215,4 @@
     <ds:schemaRef ds:uri="http://schemas.microsoft.com/office/infopath/2007/PartnerControls"/>
   </ds:schemaRefs>
 </ds:datastoreItem>
-</file>
-
-<file path=customXml/itemProps3.xml><?xml version="1.0" encoding="utf-8"?>
-<ds:datastoreItem xmlns:ds="http://schemas.openxmlformats.org/officeDocument/2006/customXml" ds:itemID="{0AA16EC4-3954-4D14-A037-DFAA09E63C07}">
-  <ds:schemaRefs>
-    <ds:schemaRef ds:uri="http://schemas.microsoft.com/sharepoint/v3/contenttype/forms"/>
-  </ds:schemaRefs>
-</ds:datastoreItem>
 </file>
</xml_diff>